<commit_message>
new and better version of the report.
simplified and summarised it a lot.
</commit_message>
<xml_diff>
--- a/report_15.docx
+++ b/report_15.docx
@@ -1,6 +1,6 @@
 
 <file path=word/document.xml><?xml version="1.0" encoding="utf-8"?>
-<w:document xmlns:wpc="http://schemas.microsoft.com/office/word/2010/wordprocessingCanvas" xmlns:cx="http://schemas.microsoft.com/office/drawing/2014/chartex" xmlns:cx1="http://schemas.microsoft.com/office/drawing/2015/9/8/chartex" xmlns:cx2="http://schemas.microsoft.com/office/drawing/2015/10/21/chartex" xmlns:cx3="http://schemas.microsoft.com/office/drawing/2016/5/9/chartex" xmlns:cx4="http://schemas.microsoft.com/office/drawing/2016/5/10/chartex" xmlns:cx5="http://schemas.microsoft.com/office/drawing/2016/5/11/chartex" xmlns:cx6="http://schemas.microsoft.com/office/drawing/2016/5/12/chartex" xmlns:cx7="http://schemas.microsoft.com/office/drawing/2016/5/13/chartex" xmlns:cx8="http://schemas.microsoft.com/office/drawing/2016/5/14/chartex" xmlns:mc="http://schemas.openxmlformats.org/markup-compatibility/2006" xmlns:aink="http://schemas.microsoft.com/office/drawing/2016/ink" xmlns:am3d="http://schemas.microsoft.com/office/drawing/2017/model3d" xmlns:o="urn:schemas-microsoft-com:office:office" xmlns:oel="http://schemas.microsoft.com/office/2019/extlst" xmlns:r="http://schemas.openxmlformats.org/officeDocument/2006/relationships" xmlns:m="http://schemas.openxmlformats.org/officeDocument/2006/math" xmlns:v="urn:schemas-microsoft-com:vml" xmlns:wp14="http://schemas.microsoft.com/office/word/2010/wordprocessingDrawing" xmlns:wp="http://schemas.openxmlformats.org/drawingml/2006/wordprocessingDrawing" xmlns:w10="urn:schemas-microsoft-com:office:word" xmlns:w="http://schemas.openxmlformats.org/wordprocessingml/2006/main" xmlns:w14="http://schemas.microsoft.com/office/word/2010/wordml" xmlns:w15="http://schemas.microsoft.com/office/word/2012/wordml" xmlns:w16cex="http://schemas.microsoft.com/office/word/2018/wordml/cex" xmlns:w16cid="http://schemas.microsoft.com/office/word/2016/wordml/cid" xmlns:w16="http://schemas.microsoft.com/office/word/2018/wordml" xmlns:w16sdtdh="http://schemas.microsoft.com/office/word/2020/wordml/sdtdatahash" xmlns:w16se="http://schemas.microsoft.com/office/word/2015/wordml/symex" xmlns:wpg="http://schemas.microsoft.com/office/word/2010/wordprocessingGroup" xmlns:wpi="http://schemas.microsoft.com/office/word/2010/wordprocessingInk" xmlns:wne="http://schemas.microsoft.com/office/word/2006/wordml" xmlns:wps="http://schemas.microsoft.com/office/word/2010/wordprocessingShape" mc:Ignorable="w14 w15 w16se w16cid w16 w16cex w16sdtdh wp14">
+<w:document xmlns:wpc="http://schemas.microsoft.com/office/word/2010/wordprocessingCanvas" xmlns:cx="http://schemas.microsoft.com/office/drawing/2014/chartex" xmlns:cx1="http://schemas.microsoft.com/office/drawing/2015/9/8/chartex" xmlns:cx2="http://schemas.microsoft.com/office/drawing/2015/10/21/chartex" xmlns:cx3="http://schemas.microsoft.com/office/drawing/2016/5/9/chartex" xmlns:cx4="http://schemas.microsoft.com/office/drawing/2016/5/10/chartex" xmlns:cx5="http://schemas.microsoft.com/office/drawing/2016/5/11/chartex" xmlns:cx6="http://schemas.microsoft.com/office/drawing/2016/5/12/chartex" xmlns:cx7="http://schemas.microsoft.com/office/drawing/2016/5/13/chartex" xmlns:cx8="http://schemas.microsoft.com/office/drawing/2016/5/14/chartex" xmlns:mc="http://schemas.openxmlformats.org/markup-compatibility/2006" xmlns:aink="http://schemas.microsoft.com/office/drawing/2016/ink" xmlns:am3d="http://schemas.microsoft.com/office/drawing/2017/model3d" xmlns:o="urn:schemas-microsoft-com:office:office" xmlns:oel="http://schemas.microsoft.com/office/2019/extlst" xmlns:r="http://schemas.openxmlformats.org/officeDocument/2006/relationships" xmlns:m="http://schemas.openxmlformats.org/officeDocument/2006/math" xmlns:v="urn:schemas-microsoft-com:vml" xmlns:wp14="http://schemas.microsoft.com/office/word/2010/wordprocessingDrawing" xmlns:wp="http://schemas.openxmlformats.org/drawingml/2006/wordprocessingDrawing" xmlns:w10="urn:schemas-microsoft-com:office:word" xmlns:w="http://schemas.openxmlformats.org/wordprocessingml/2006/main" xmlns:w14="http://schemas.microsoft.com/office/word/2010/wordml" xmlns:w15="http://schemas.microsoft.com/office/word/2012/wordml" xmlns:w16cex="http://schemas.microsoft.com/office/word/2018/wordml/cex" xmlns:w16cid="http://schemas.microsoft.com/office/word/2016/wordml/cid" xmlns:w16="http://schemas.microsoft.com/office/word/2018/wordml" xmlns:w16du="http://schemas.microsoft.com/office/word/2023/wordml/word16du" xmlns:w16sdtdh="http://schemas.microsoft.com/office/word/2020/wordml/sdtdatahash" xmlns:w16sdtfl="http://schemas.microsoft.com/office/word/2024/wordml/sdtformatlock" xmlns:w16se="http://schemas.microsoft.com/office/word/2015/wordml/symex" xmlns:wpg="http://schemas.microsoft.com/office/word/2010/wordprocessingGroup" xmlns:wpi="http://schemas.microsoft.com/office/word/2010/wordprocessingInk" xmlns:wne="http://schemas.microsoft.com/office/word/2006/wordml" xmlns:wps="http://schemas.microsoft.com/office/word/2010/wordprocessingShape" mc:Ignorable="w14 w15 w16se w16cid w16 w16cex w16sdtdh w16sdtfl w16du wp14">
   <w:body>
     <w:sdt>
       <w:sdtPr>
@@ -18,9 +18,10 @@
       </w:sdtPr>
       <w:sdtEndPr>
         <w:rPr>
+          <w:rFonts w:ascii="Arial" w:hAnsi="Arial" w:cs="Arial"/>
           <w:color w:val="FFFFFF" w:themeColor="background1"/>
-          <w:sz w:val="56"/>
-          <w:szCs w:val="56"/>
+          <w:sz w:val="32"/>
+          <w:szCs w:val="32"/>
         </w:rPr>
       </w:sdtEndPr>
       <w:sdtContent>
@@ -32,7 +33,7 @@
             <mc:AlternateContent>
               <mc:Choice Requires="wps">
                 <w:drawing>
-                  <wp:anchor distT="0" distB="0" distL="114300" distR="114300" simplePos="0" relativeHeight="251659264" behindDoc="0" locked="0" layoutInCell="1" allowOverlap="1" wp14:anchorId="776721D7" wp14:editId="4A8A226D">
+                  <wp:anchor distT="0" distB="0" distL="114300" distR="114300" simplePos="0" relativeHeight="251659264" behindDoc="0" locked="0" layoutInCell="1" allowOverlap="1" wp14:anchorId="75A1D686" wp14:editId="5CAFDABF">
                     <wp:simplePos x="0" y="0"/>
                     <mc:AlternateContent>
                       <mc:Choice Requires="wp14">
@@ -163,23 +164,7 @@
                                         <w:sz w:val="21"/>
                                         <w:szCs w:val="21"/>
                                       </w:rPr>
-                                      <w:t>IN3063: Mathematics and Programming for AI</w:t>
-                                    </w:r>
-                                    <w:r>
-                                      <w:rPr>
-                                        <w:color w:val="FFFFFF" w:themeColor="background1"/>
-                                        <w:sz w:val="21"/>
-                                        <w:szCs w:val="21"/>
-                                      </w:rPr>
-                                      <w:t xml:space="preserve"> </w:t>
-                                    </w:r>
-                                    <w:r>
-                                      <w:rPr>
-                                        <w:color w:val="FFFFFF" w:themeColor="background1"/>
-                                        <w:sz w:val="21"/>
-                                        <w:szCs w:val="21"/>
-                                      </w:rPr>
-                                      <w:t>Coursework</w:t>
+                                      <w:t>IN3063: Mathematics and Programming for AI Coursework</w:t>
                                     </w:r>
                                   </w:p>
                                 </w:sdtContent>
@@ -201,9 +186,9 @@
                   </wp:anchor>
                 </w:drawing>
               </mc:Choice>
-              <mc:Fallback xmlns:w16sdtfl="http://schemas.microsoft.com/office/word/2024/wordml/sdtformatlock" xmlns:w16du="http://schemas.microsoft.com/office/word/2023/wordml/word16du">
+              <mc:Fallback>
                 <w:pict>
-                  <v:rect w14:anchorId="776721D7" id="Rectangle 16" o:spid="_x0000_s1026" style="position:absolute;margin-left:0;margin-top:0;width:422.3pt;height:760.1pt;z-index:251659264;visibility:visible;mso-wrap-style:square;mso-width-percent:690;mso-height-percent:960;mso-left-percent:20;mso-top-percent:20;mso-wrap-distance-left:9pt;mso-wrap-distance-top:0;mso-wrap-distance-right:9pt;mso-wrap-distance-bottom:0;mso-position-horizontal-relative:page;mso-position-vertical-relative:page;mso-width-percent:690;mso-height-percent:960;mso-left-percent:20;mso-top-percent:20;mso-width-relative:page;mso-height-relative:page;v-text-anchor:middle" o:gfxdata="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" fillcolor="#156082 [3204]" stroked="f">
+                  <v:rect w14:anchorId="75A1D686" id="Rectangle 16" o:spid="_x0000_s1026" style="position:absolute;margin-left:0;margin-top:0;width:422.3pt;height:760.1pt;z-index:251659264;visibility:visible;mso-wrap-style:square;mso-width-percent:690;mso-height-percent:960;mso-left-percent:20;mso-top-percent:20;mso-wrap-distance-left:9pt;mso-wrap-distance-top:0;mso-wrap-distance-right:9pt;mso-wrap-distance-bottom:0;mso-position-horizontal-relative:page;mso-position-vertical-relative:page;mso-width-percent:690;mso-height-percent:960;mso-left-percent:20;mso-top-percent:20;mso-width-relative:page;mso-height-relative:page;v-text-anchor:middle" o:gfxdata="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" fillcolor="#156082 [3204]" stroked="f">
                     <v:textbox inset="21.6pt,1in,21.6pt">
                       <w:txbxContent>
                         <w:sdt>
@@ -281,23 +266,7 @@
                                   <w:sz w:val="21"/>
                                   <w:szCs w:val="21"/>
                                 </w:rPr>
-                                <w:t>IN3063: Mathematics and Programming for AI</w:t>
-                              </w:r>
-                              <w:r>
-                                <w:rPr>
-                                  <w:color w:val="FFFFFF" w:themeColor="background1"/>
-                                  <w:sz w:val="21"/>
-                                  <w:szCs w:val="21"/>
-                                </w:rPr>
-                                <w:t xml:space="preserve"> </w:t>
-                              </w:r>
-                              <w:r>
-                                <w:rPr>
-                                  <w:color w:val="FFFFFF" w:themeColor="background1"/>
-                                  <w:sz w:val="21"/>
-                                  <w:szCs w:val="21"/>
-                                </w:rPr>
-                                <w:t>Coursework</w:t>
+                                <w:t>IN3063: Mathematics and Programming for AI Coursework</w:t>
                               </w:r>
                             </w:p>
                           </w:sdtContent>
@@ -317,7 +286,7 @@
             <mc:AlternateContent>
               <mc:Choice Requires="wps">
                 <w:drawing>
-                  <wp:anchor distT="0" distB="0" distL="114300" distR="114300" simplePos="0" relativeHeight="251660288" behindDoc="0" locked="0" layoutInCell="1" allowOverlap="1" wp14:anchorId="30578A0A" wp14:editId="29575E54">
+                  <wp:anchor distT="0" distB="0" distL="114300" distR="114300" simplePos="0" relativeHeight="251660288" behindDoc="0" locked="0" layoutInCell="1" allowOverlap="1" wp14:anchorId="6167CC31" wp14:editId="661168D6">
                     <wp:simplePos x="0" y="0"/>
                     <mc:AlternateContent>
                       <mc:Choice Requires="wp14">
@@ -466,9 +435,9 @@
                   </wp:anchor>
                 </w:drawing>
               </mc:Choice>
-              <mc:Fallback xmlns:w16sdtfl="http://schemas.microsoft.com/office/word/2024/wordml/sdtformatlock" xmlns:w16du="http://schemas.microsoft.com/office/word/2023/wordml/word16du">
+              <mc:Fallback>
                 <w:pict>
-                  <v:rect w14:anchorId="30578A0A" id="Rectangle 268" o:spid="_x0000_s1027" style="position:absolute;margin-left:0;margin-top:0;width:148.1pt;height:760.3pt;z-index:251660288;visibility:visible;mso-wrap-style:square;mso-width-percent:242;mso-height-percent:960;mso-left-percent:730;mso-wrap-distance-left:9pt;mso-wrap-distance-top:0;mso-wrap-distance-right:9pt;mso-wrap-distance-bottom:0;mso-position-horizontal-relative:page;mso-position-vertical:center;mso-position-vertical-relative:page;mso-width-percent:242;mso-height-percent:960;mso-left-percent:730;mso-width-relative:page;mso-height-relative:page;v-text-anchor:middle" o:gfxdata="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" fillcolor="#0e2841 [3215]" stroked="f" strokeweight="1pt">
+                  <v:rect w14:anchorId="6167CC31" id="Rectangle 268" o:spid="_x0000_s1027" style="position:absolute;margin-left:0;margin-top:0;width:148.1pt;height:760.3pt;z-index:251660288;visibility:visible;mso-wrap-style:square;mso-width-percent:242;mso-height-percent:960;mso-left-percent:730;mso-wrap-distance-left:9pt;mso-wrap-distance-top:0;mso-wrap-distance-right:9pt;mso-wrap-distance-bottom:0;mso-position-horizontal-relative:page;mso-position-vertical:center;mso-position-vertical-relative:page;mso-width-percent:242;mso-height-percent:960;mso-left-percent:730;mso-width-relative:page;mso-height-relative:page;v-text-anchor:middle" o:gfxdata="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" fillcolor="#0e2841 [3215]" stroked="f" strokeweight="1pt">
                     <v:textbox inset="14.4pt,,14.4pt">
                       <w:txbxContent>
                         <w:sdt>
@@ -500,23 +469,7 @@
                                   <w:sz w:val="36"/>
                                   <w:szCs w:val="36"/>
                                 </w:rPr>
-                                <w:t xml:space="preserve">GROUP 15- </w:t>
-                              </w:r>
-                              <w:r>
-                                <w:rPr>
-                                  <w:color w:val="E8E8E8" w:themeColor="background2"/>
-                                  <w:sz w:val="36"/>
-                                  <w:szCs w:val="36"/>
-                                </w:rPr>
-                                <w:t xml:space="preserve">Aziz Kilic, Alice Khin, Oliver </w:t>
-                              </w:r>
-                              <w:r>
-                                <w:rPr>
-                                  <w:color w:val="E8E8E8" w:themeColor="background2"/>
-                                  <w:sz w:val="36"/>
-                                  <w:szCs w:val="36"/>
-                                </w:rPr>
-                                <w:t>Buterbaugh, Jokubas Stankaitis, Ibhaan Kudalkar</w:t>
+                                <w:t>GROUP 15- Aziz Kilic, Alice Khin, Oliver Buterbaugh, Jokubas Stankaitis, Ibhaan Kudalkar</w:t>
                               </w:r>
                             </w:p>
                           </w:sdtContent>
@@ -550,14 +503,7 @@
                               <w:sz w:val="40"/>
                               <w:szCs w:val="40"/>
                             </w:rPr>
-                            <w:t>https://github.com/arachellee/IN3063-Group-15/blob/main/Prog%20and%20Maths%20for%20AI.ipynb</w:t>
-                          </w:r>
-                          <w:r>
-                            <w:rPr>
-                              <w:sz w:val="40"/>
-                              <w:szCs w:val="40"/>
-                            </w:rPr>
-                            <w:t xml:space="preserve"> </w:t>
+                            <w:t xml:space="preserve">https://github.com/arachellee/IN3063-Group-15/blob/main/Prog%20and%20Maths%20for%20AI.ipynb </w:t>
                           </w:r>
                         </w:p>
                       </w:txbxContent>
@@ -776,16 +722,18 @@
         <w:p>
           <w:pPr>
             <w:rPr>
+              <w:rFonts w:ascii="Arial" w:hAnsi="Arial" w:cs="Arial"/>
               <w:color w:val="FFFFFF" w:themeColor="background1"/>
-              <w:sz w:val="20"/>
-              <w:szCs w:val="20"/>
+              <w:sz w:val="32"/>
+              <w:szCs w:val="32"/>
             </w:rPr>
           </w:pPr>
           <w:r>
             <w:rPr>
               <w:rStyle w:val="Heading1Char"/>
-              <w:sz w:val="56"/>
-              <w:szCs w:val="56"/>
+              <w:rFonts w:ascii="Arial" w:hAnsi="Arial" w:cs="Arial"/>
+              <w:sz w:val="32"/>
+              <w:szCs w:val="32"/>
             </w:rPr>
             <w:lastRenderedPageBreak/>
             <w:t>Introduction</w:t>
@@ -794,61 +742,55 @@
         <w:p>
           <w:pPr>
             <w:rPr>
-              <w:sz w:val="28"/>
-              <w:szCs w:val="28"/>
+              <w:rFonts w:ascii="Arial" w:hAnsi="Arial" w:cs="Arial"/>
             </w:rPr>
           </w:pPr>
           <w:r>
             <w:rPr>
-              <w:sz w:val="28"/>
-              <w:szCs w:val="28"/>
+              <w:rFonts w:ascii="Arial" w:hAnsi="Arial" w:cs="Arial"/>
             </w:rPr>
-            <w:t>This report details the implementation and evaluation of a multi-layered neural network designed for classification tasks using the CIFAR-10 dataset. The project required implementing various components of a neural network from scratch using many libraries like NumPy, matplotlib etc for the neural network’s core computations. Key sub-tasks included dataset exploration, implementing activation functions such as Sigmoid, ReLU, and SoftMax, dropout regularisation, a fully parametrizable neural network class, optimization methods, and hyperparameter tuning.</w:t>
-          </w:r>
-        </w:p>
-        <w:p>
-          <w:pPr>
-            <w:rPr>
-              <w:sz w:val="28"/>
-              <w:szCs w:val="28"/>
-            </w:rPr>
-          </w:pPr>
-        </w:p>
-        <w:p>
-          <w:pPr>
-            <w:rPr>
-              <w:sz w:val="28"/>
-              <w:szCs w:val="28"/>
-            </w:rPr>
-          </w:pPr>
-          <w:r>
-            <w:rPr>
-              <w:sz w:val="28"/>
-              <w:szCs w:val="28"/>
-            </w:rPr>
-            <w:t>The aim was to understand the intricacies of designing a neural network while exploring different configurations and observing their effects on classification performance. By using CIFAR-10</w:t>
+            <w:t>Th</w:t>
           </w:r>
           <w:r>
             <w:rPr>
-              <w:sz w:val="28"/>
-              <w:szCs w:val="28"/>
+              <w:rFonts w:ascii="Arial" w:hAnsi="Arial" w:cs="Arial"/>
             </w:rPr>
-            <w:t>, a relatively complex image dataset, the project aligns with the goal of solving challenging classification problems within a team environment.</w:t>
+            <w:t>is</w:t>
+          </w:r>
+          <w:r>
+            <w:rPr>
+              <w:rFonts w:ascii="Arial" w:hAnsi="Arial" w:cs="Arial"/>
+            </w:rPr>
+            <w:t xml:space="preserve"> report describes the creation and evaluation of a multi-layered neural network for classification tasks using the CIFAR-10 dataset. The project involved coding components from scratch using libraries like NumPy and matplotlib</w:t>
+          </w:r>
+          <w:r>
+            <w:rPr>
+              <w:rFonts w:ascii="Arial" w:hAnsi="Arial" w:cs="Arial"/>
+            </w:rPr>
+            <w:t>, torch, torchvision and pandas.</w:t>
+          </w:r>
+          <w:r>
+            <w:rPr>
+              <w:rFonts w:ascii="Arial" w:hAnsi="Arial" w:cs="Arial"/>
+            </w:rPr>
+            <w:t xml:space="preserve"> Key tasks included dataset exploration, activation functions, dropout regularization, optimization methods, and hyperparameter tuning. The project aimed to understand neural network design and performance, using the CIFAR-10 dataset for team-based classification problems.</w:t>
           </w:r>
         </w:p>
         <w:p>
           <w:pPr>
             <w:pStyle w:val="Heading1"/>
             <w:rPr>
-              <w:color w:val="FFFFFF" w:themeColor="background1"/>
-              <w:sz w:val="56"/>
-              <w:szCs w:val="56"/>
+              <w:rFonts w:ascii="Arial" w:hAnsi="Arial" w:cs="Arial"/>
+              <w:color w:val="auto"/>
+              <w:sz w:val="32"/>
+              <w:szCs w:val="32"/>
             </w:rPr>
           </w:pPr>
           <w:r>
             <w:rPr>
-              <w:sz w:val="56"/>
-              <w:szCs w:val="56"/>
+              <w:rFonts w:ascii="Arial" w:hAnsi="Arial" w:cs="Arial"/>
+              <w:sz w:val="32"/>
+              <w:szCs w:val="32"/>
             </w:rPr>
             <w:t>Dataset Selection and Description</w:t>
           </w:r>
@@ -858,32 +800,40 @@
     <w:p>
       <w:pPr>
         <w:rPr>
-          <w:sz w:val="28"/>
-          <w:szCs w:val="28"/>
-        </w:rPr>
-      </w:pPr>
-      <w:r>
-        <w:rPr>
-          <w:sz w:val="28"/>
-          <w:szCs w:val="28"/>
-        </w:rPr>
-        <w:t>The dataset chosen was CIFAR-10, as it was relatively easy and was suitable for classification models evaluation. The dataset contains 60,000 32x32 colour images, for 10 classes; 50,000 training and 10,000 test images. All classes are objects (in the real world) (</w:t>
+          <w:rFonts w:ascii="Arial" w:hAnsi="Arial" w:cs="Arial"/>
+        </w:rPr>
+      </w:pPr>
+      <w:r>
+        <w:rPr>
+          <w:rFonts w:ascii="Arial" w:hAnsi="Arial" w:cs="Arial"/>
+        </w:rPr>
+        <w:t xml:space="preserve">The dataset chosen was CIFAR-10, as it was relatively easy and was suitable for classification models evaluation. The dataset contains 60,000 32x32 colour images, for 10 </w:t>
+      </w:r>
+      <w:proofErr w:type="gramStart"/>
+      <w:r>
+        <w:rPr>
+          <w:rFonts w:ascii="Arial" w:hAnsi="Arial" w:cs="Arial"/>
+        </w:rPr>
+        <w:t>classes;</w:t>
+      </w:r>
+      <w:proofErr w:type="gramEnd"/>
+      <w:r>
+        <w:rPr>
+          <w:rFonts w:ascii="Arial" w:hAnsi="Arial" w:cs="Arial"/>
+        </w:rPr>
+        <w:t xml:space="preserve"> 50,000 training and 10,000 test images. All classes are objects (in the real world) (</w:t>
       </w:r>
       <w:proofErr w:type="spellStart"/>
-      <w:proofErr w:type="gramStart"/>
-      <w:r>
-        <w:rPr>
-          <w:sz w:val="28"/>
-          <w:szCs w:val="28"/>
+      <w:r>
+        <w:rPr>
+          <w:rFonts w:ascii="Arial" w:hAnsi="Arial" w:cs="Arial"/>
         </w:rPr>
         <w:t>eg</w:t>
       </w:r>
       <w:proofErr w:type="spellEnd"/>
-      <w:proofErr w:type="gramEnd"/>
-      <w:r>
-        <w:rPr>
-          <w:sz w:val="28"/>
-          <w:szCs w:val="28"/>
+      <w:r>
+        <w:rPr>
+          <w:rFonts w:ascii="Arial" w:hAnsi="Arial" w:cs="Arial"/>
         </w:rPr>
         <w:t xml:space="preserve"> aeroplanes, cars, birds, cats, etc).  </w:t>
       </w:r>
@@ -891,37 +841,30 @@
     <w:p>
       <w:pPr>
         <w:rPr>
-          <w:sz w:val="28"/>
-          <w:szCs w:val="28"/>
-        </w:rPr>
-      </w:pPr>
-      <w:r>
-        <w:rPr>
-          <w:sz w:val="28"/>
-          <w:szCs w:val="28"/>
-        </w:rPr>
-        <w:t>Our decision to use CIFAR-10 was based on the low image size which will have reasonable computational footprint but pose a relatively difficult classification task</w:t>
-      </w:r>
-      <w:r>
-        <w:rPr>
-          <w:sz w:val="28"/>
-          <w:szCs w:val="28"/>
-        </w:rPr>
-        <w:t>. The diversity in the dataset also ensures robustness in evaluating the implemented neural network.</w:t>
+          <w:rFonts w:ascii="Arial" w:hAnsi="Arial" w:cs="Arial"/>
+        </w:rPr>
+      </w:pPr>
+      <w:r>
+        <w:rPr>
+          <w:rFonts w:ascii="Arial" w:hAnsi="Arial" w:cs="Arial"/>
+        </w:rPr>
+        <w:t>Our decision to use CIFAR-10 was based on the low image size which will have reasonable computational footprint but pose a relatively difficult classification task. The diversity in the dataset also ensures robustness in evaluating the implemented neural network.</w:t>
       </w:r>
     </w:p>
     <w:p>
       <w:pPr>
         <w:pStyle w:val="Heading1"/>
         <w:rPr>
-          <w:sz w:val="56"/>
-          <w:szCs w:val="56"/>
-        </w:rPr>
-      </w:pPr>
-      <w:r>
-        <w:rPr>
-          <w:sz w:val="56"/>
-          <w:szCs w:val="56"/>
+          <w:rFonts w:ascii="Arial" w:hAnsi="Arial" w:cs="Arial"/>
+          <w:sz w:val="32"/>
+          <w:szCs w:val="32"/>
+        </w:rPr>
+      </w:pPr>
+      <w:r>
+        <w:rPr>
+          <w:rFonts w:ascii="Arial" w:hAnsi="Arial" w:cs="Arial"/>
+          <w:sz w:val="32"/>
+          <w:szCs w:val="32"/>
         </w:rPr>
         <w:t>Implementation details</w:t>
       </w:r>
@@ -929,18 +872,16 @@
     <w:p>
       <w:pPr>
         <w:rPr>
-          <w:b/>
-          <w:bCs/>
-          <w:sz w:val="28"/>
-          <w:szCs w:val="28"/>
-        </w:rPr>
-      </w:pPr>
-      <w:r>
-        <w:rPr>
-          <w:b/>
-          <w:bCs/>
-          <w:sz w:val="28"/>
-          <w:szCs w:val="28"/>
+          <w:rFonts w:ascii="Arial" w:hAnsi="Arial" w:cs="Arial"/>
+          <w:b/>
+          <w:bCs/>
+        </w:rPr>
+      </w:pPr>
+      <w:r>
+        <w:rPr>
+          <w:rFonts w:ascii="Arial" w:hAnsi="Arial" w:cs="Arial"/>
+          <w:b/>
+          <w:bCs/>
         </w:rPr>
         <w:t>a. Activation Functions: Sigmoid and ReLU</w:t>
       </w:r>
@@ -948,60 +889,47 @@
     <w:p>
       <w:pPr>
         <w:rPr>
-          <w:rFonts w:ascii="Times New Roman" w:eastAsia="Times New Roman" w:hAnsi="Times New Roman" w:cs="Times New Roman"/>
-          <w:b/>
-          <w:bCs/>
-          <w:i/>
-          <w:iCs/>
-          <w:kern w:val="0"/>
-          <w:lang w:eastAsia="en-GB"/>
-          <w14:ligatures w14:val="none"/>
-        </w:rPr>
-      </w:pPr>
-      <w:r>
-        <w:rPr>
-          <w:sz w:val="28"/>
-          <w:szCs w:val="28"/>
-        </w:rPr>
-        <w:t xml:space="preserve">Activation functions are critical in introducing non-linearity to neural networks, enabling them to learn and model complex patterns in the data. In this implementation, the Sigmoid and ReLU (Rectified Linear Unit) </w:t>
-      </w:r>
-      <w:r>
-        <w:rPr>
-          <w:sz w:val="28"/>
-          <w:szCs w:val="28"/>
-        </w:rPr>
-        <w:lastRenderedPageBreak/>
-        <w:t>activation functions were chosen due to their distinct properties and advantages.</w:t>
-      </w:r>
-      <w:r>
-        <w:rPr>
-          <w:rFonts w:ascii="Times New Roman" w:eastAsia="Times New Roman" w:hAnsi="Times New Roman" w:cs="Times New Roman"/>
-          <w:b/>
-          <w:bCs/>
-          <w:i/>
-          <w:iCs/>
-          <w:kern w:val="0"/>
-          <w:lang w:eastAsia="en-GB"/>
-          <w14:ligatures w14:val="none"/>
-        </w:rPr>
-        <w:t xml:space="preserve"> </w:t>
-      </w:r>
-    </w:p>
-    <w:p>
-      <w:pPr>
-        <w:rPr>
-          <w:b/>
-          <w:bCs/>
-          <w:sz w:val="28"/>
-          <w:szCs w:val="28"/>
-        </w:rPr>
-      </w:pPr>
-      <w:r>
-        <w:rPr>
-          <w:b/>
-          <w:bCs/>
-          <w:sz w:val="28"/>
-          <w:szCs w:val="28"/>
+          <w:rFonts w:ascii="Arial" w:hAnsi="Arial" w:cs="Arial"/>
+        </w:rPr>
+      </w:pPr>
+      <w:r>
+        <w:rPr>
+          <w:rFonts w:ascii="Arial" w:hAnsi="Arial" w:cs="Arial"/>
+        </w:rPr>
+        <w:t>Our t</w:t>
+      </w:r>
+      <w:r>
+        <w:rPr>
+          <w:rFonts w:ascii="Arial" w:hAnsi="Arial" w:cs="Arial"/>
+        </w:rPr>
+        <w:t>eam</w:t>
+      </w:r>
+      <w:r>
+        <w:rPr>
+          <w:rFonts w:ascii="Arial" w:hAnsi="Arial" w:cs="Arial"/>
+        </w:rPr>
+        <w:t xml:space="preserve"> (15)</w:t>
+      </w:r>
+      <w:r>
+        <w:rPr>
+          <w:rFonts w:ascii="Arial" w:hAnsi="Arial" w:cs="Arial"/>
+        </w:rPr>
+        <w:t xml:space="preserve"> utilized Sigmoid and ReLU activation functions in their implementation to introduce non-linearity to neural networks, enabling them to learn and model complex data patterns.</w:t>
+      </w:r>
+    </w:p>
+    <w:p>
+      <w:pPr>
+        <w:rPr>
+          <w:rFonts w:ascii="Arial" w:hAnsi="Arial" w:cs="Arial"/>
+          <w:b/>
+          <w:bCs/>
+        </w:rPr>
+      </w:pPr>
+      <w:r>
+        <w:rPr>
+          <w:rFonts w:ascii="Arial" w:hAnsi="Arial" w:cs="Arial"/>
+          <w:b/>
+          <w:bCs/>
         </w:rPr>
         <w:t>Sigmoid Activation Function</w:t>
       </w:r>
@@ -1009,76 +937,27 @@
     <w:p>
       <w:pPr>
         <w:rPr>
-          <w:sz w:val="28"/>
-          <w:szCs w:val="28"/>
-        </w:rPr>
-      </w:pPr>
-      <w:r>
-        <w:rPr>
-          <w:sz w:val="28"/>
-          <w:szCs w:val="28"/>
-        </w:rPr>
-        <w:t>The Sigmoid function was implemented for both the forward and backward passes. Mathematically, the sigmoid function is defined as:</w:t>
-      </w:r>
-    </w:p>
-    <w:p>
-      <w:pPr>
-        <w:rPr>
-          <w:sz w:val="28"/>
-          <w:szCs w:val="28"/>
-        </w:rPr>
-      </w:pPr>
-      <w:r>
-        <w:rPr>
-          <w:sz w:val="28"/>
-          <w:szCs w:val="28"/>
-        </w:rPr>
-        <w:t>This function maps any real-valued number to the range (0, 1), making it particularly suitable for probabilistic interpretations in machine learning tasks. In the forward pass, this transformation ensures that the output values are bounded, avoiding extreme values that could destabilize the training process.</w:t>
-      </w:r>
-    </w:p>
-    <w:p>
-      <w:pPr>
-        <w:rPr>
-          <w:sz w:val="28"/>
-          <w:szCs w:val="28"/>
-        </w:rPr>
-      </w:pPr>
-      <w:r>
-        <w:rPr>
-          <w:sz w:val="28"/>
-          <w:szCs w:val="28"/>
-        </w:rPr>
-        <w:t>For the backward pass, the derivative of the sigmoid function was derived as:</w:t>
-      </w:r>
-    </w:p>
-    <w:p>
-      <w:pPr>
-        <w:rPr>
-          <w:sz w:val="28"/>
-          <w:szCs w:val="28"/>
-        </w:rPr>
-      </w:pPr>
-      <w:r>
-        <w:rPr>
-          <w:sz w:val="28"/>
-          <w:szCs w:val="28"/>
-        </w:rPr>
-        <w:t>The implementation of this derivative is efficient and supports smooth backpropagation through the network.</w:t>
-      </w:r>
-    </w:p>
-    <w:p>
-      <w:pPr>
-        <w:rPr>
-          <w:sz w:val="28"/>
-          <w:szCs w:val="28"/>
-        </w:rPr>
-      </w:pPr>
-      <w:r>
-        <w:rPr>
-          <w:b/>
-          <w:bCs/>
-          <w:sz w:val="28"/>
-          <w:szCs w:val="28"/>
+          <w:rFonts w:ascii="Arial" w:hAnsi="Arial" w:cs="Arial"/>
+        </w:rPr>
+      </w:pPr>
+      <w:r>
+        <w:rPr>
+          <w:rFonts w:ascii="Arial" w:hAnsi="Arial" w:cs="Arial"/>
+        </w:rPr>
+        <w:t>The Sigmoid function, a mathematical tool for machine learning tasks, maps real-valued numbers to the (0, 1) range, ensuring bounded output values in the forward pass and smooth backpropagation through the network in the backward pass.</w:t>
+      </w:r>
+    </w:p>
+    <w:p>
+      <w:pPr>
+        <w:rPr>
+          <w:rFonts w:ascii="Arial" w:hAnsi="Arial" w:cs="Arial"/>
+        </w:rPr>
+      </w:pPr>
+      <w:r>
+        <w:rPr>
+          <w:rFonts w:ascii="Arial" w:hAnsi="Arial" w:cs="Arial"/>
+          <w:b/>
+          <w:bCs/>
         </w:rPr>
         <w:t>Advantages of Sigmoid:</w:t>
       </w:r>
@@ -1090,23 +969,20 @@
           <w:numId w:val="1"/>
         </w:numPr>
         <w:rPr>
-          <w:sz w:val="28"/>
-          <w:szCs w:val="28"/>
-        </w:rPr>
-      </w:pPr>
-      <w:r>
-        <w:rPr>
-          <w:b/>
-          <w:bCs/>
-          <w:sz w:val="28"/>
-          <w:szCs w:val="28"/>
+          <w:rFonts w:ascii="Arial" w:hAnsi="Arial" w:cs="Arial"/>
+        </w:rPr>
+      </w:pPr>
+      <w:r>
+        <w:rPr>
+          <w:rFonts w:ascii="Arial" w:hAnsi="Arial" w:cs="Arial"/>
+          <w:b/>
+          <w:bCs/>
         </w:rPr>
         <w:t>Probabilistic Interpretation:</w:t>
       </w:r>
       <w:r>
         <w:rPr>
-          <w:sz w:val="28"/>
-          <w:szCs w:val="28"/>
+          <w:rFonts w:ascii="Arial" w:hAnsi="Arial" w:cs="Arial"/>
         </w:rPr>
         <w:t xml:space="preserve"> The sigmoid function is widely used in binary classification tasks and as an activation function in output layers for probability estimation.</w:t>
       </w:r>
@@ -1118,23 +994,20 @@
           <w:numId w:val="1"/>
         </w:numPr>
         <w:rPr>
-          <w:sz w:val="28"/>
-          <w:szCs w:val="28"/>
-        </w:rPr>
-      </w:pPr>
-      <w:r>
-        <w:rPr>
-          <w:b/>
-          <w:bCs/>
-          <w:sz w:val="28"/>
-          <w:szCs w:val="28"/>
+          <w:rFonts w:ascii="Arial" w:hAnsi="Arial" w:cs="Arial"/>
+        </w:rPr>
+      </w:pPr>
+      <w:r>
+        <w:rPr>
+          <w:rFonts w:ascii="Arial" w:hAnsi="Arial" w:cs="Arial"/>
+          <w:b/>
+          <w:bCs/>
         </w:rPr>
         <w:t>Smooth Gradient:</w:t>
       </w:r>
       <w:r>
         <w:rPr>
-          <w:sz w:val="28"/>
-          <w:szCs w:val="28"/>
+          <w:rFonts w:ascii="Arial" w:hAnsi="Arial" w:cs="Arial"/>
         </w:rPr>
         <w:t xml:space="preserve"> Its continuous and smooth curve ensures stable gradient flow during backpropagation for smaller networks.</w:t>
       </w:r>
@@ -1142,16 +1015,14 @@
     <w:p>
       <w:pPr>
         <w:rPr>
-          <w:sz w:val="28"/>
-          <w:szCs w:val="28"/>
-        </w:rPr>
-      </w:pPr>
-      <w:r>
-        <w:rPr>
-          <w:b/>
-          <w:bCs/>
-          <w:sz w:val="28"/>
-          <w:szCs w:val="28"/>
+          <w:rFonts w:ascii="Arial" w:hAnsi="Arial" w:cs="Arial"/>
+        </w:rPr>
+      </w:pPr>
+      <w:r>
+        <w:rPr>
+          <w:rFonts w:ascii="Arial" w:hAnsi="Arial" w:cs="Arial"/>
+          <w:b/>
+          <w:bCs/>
         </w:rPr>
         <w:t>Disadvantages of Sigmoid:</w:t>
       </w:r>
@@ -1163,23 +1034,20 @@
           <w:numId w:val="2"/>
         </w:numPr>
         <w:rPr>
-          <w:sz w:val="28"/>
-          <w:szCs w:val="28"/>
-        </w:rPr>
-      </w:pPr>
-      <w:r>
-        <w:rPr>
-          <w:b/>
-          <w:bCs/>
-          <w:sz w:val="28"/>
-          <w:szCs w:val="28"/>
+          <w:rFonts w:ascii="Arial" w:hAnsi="Arial" w:cs="Arial"/>
+        </w:rPr>
+      </w:pPr>
+      <w:r>
+        <w:rPr>
+          <w:rFonts w:ascii="Arial" w:hAnsi="Arial" w:cs="Arial"/>
+          <w:b/>
+          <w:bCs/>
         </w:rPr>
         <w:t>Vanishing Gradients:</w:t>
       </w:r>
       <w:r>
         <w:rPr>
-          <w:sz w:val="28"/>
-          <w:szCs w:val="28"/>
+          <w:rFonts w:ascii="Arial" w:hAnsi="Arial" w:cs="Arial"/>
         </w:rPr>
         <w:t xml:space="preserve"> For large positive or negative input values, the gradient approaches zero, which can significantly slow down learning in deeper networks.</w:t>
       </w:r>
@@ -1191,23 +1059,20 @@
           <w:numId w:val="2"/>
         </w:numPr>
         <w:rPr>
-          <w:sz w:val="28"/>
-          <w:szCs w:val="28"/>
-        </w:rPr>
-      </w:pPr>
-      <w:r>
-        <w:rPr>
-          <w:b/>
-          <w:bCs/>
-          <w:sz w:val="28"/>
-          <w:szCs w:val="28"/>
+          <w:rFonts w:ascii="Arial" w:hAnsi="Arial" w:cs="Arial"/>
+        </w:rPr>
+      </w:pPr>
+      <w:r>
+        <w:rPr>
+          <w:rFonts w:ascii="Arial" w:hAnsi="Arial" w:cs="Arial"/>
+          <w:b/>
+          <w:bCs/>
         </w:rPr>
         <w:t>Output Saturation:</w:t>
       </w:r>
       <w:r>
         <w:rPr>
-          <w:sz w:val="28"/>
-          <w:szCs w:val="28"/>
+          <w:rFonts w:ascii="Arial" w:hAnsi="Arial" w:cs="Arial"/>
         </w:rPr>
         <w:t xml:space="preserve"> When inputs lie in the saturation regions (close to 0 or 1), small changes in input result in negligible changes in output, hindering effective learning.</w:t>
       </w:r>
@@ -1215,26 +1080,68 @@
     <w:p>
       <w:pPr>
         <w:rPr>
-          <w:sz w:val="32"/>
-          <w:szCs w:val="32"/>
-        </w:rPr>
-      </w:pPr>
-    </w:p>
-    <w:p>
-      <w:pPr>
-        <w:rPr>
-          <w:b/>
-          <w:bCs/>
-          <w:sz w:val="28"/>
-          <w:szCs w:val="28"/>
-        </w:rPr>
-      </w:pPr>
-      <w:r>
-        <w:rPr>
-          <w:b/>
-          <w:bCs/>
-          <w:sz w:val="28"/>
-          <w:szCs w:val="28"/>
+          <w:rFonts w:ascii="Arial" w:hAnsi="Arial" w:cs="Arial"/>
+          <w:b/>
+          <w:bCs/>
+        </w:rPr>
+      </w:pPr>
+      <w:r>
+        <w:rPr>
+          <w:rFonts w:ascii="Arial" w:hAnsi="Arial" w:cs="Arial"/>
+          <w:b/>
+          <w:bCs/>
+        </w:rPr>
+        <w:t>Code Implementation</w:t>
+      </w:r>
+      <w:r>
+        <w:rPr>
+          <w:rFonts w:ascii="Arial" w:hAnsi="Arial" w:cs="Arial"/>
+          <w:b/>
+          <w:bCs/>
+        </w:rPr>
+        <w:t xml:space="preserve"> for Sigmoid</w:t>
+      </w:r>
+      <w:r>
+        <w:rPr>
+          <w:rFonts w:ascii="Arial" w:hAnsi="Arial" w:cs="Arial"/>
+          <w:b/>
+          <w:bCs/>
+        </w:rPr>
+        <w:t>:</w:t>
+      </w:r>
+    </w:p>
+    <w:p>
+      <w:pPr>
+        <w:rPr>
+          <w:rFonts w:ascii="Arial" w:hAnsi="Arial" w:cs="Arial"/>
+          <w:b/>
+          <w:bCs/>
+        </w:rPr>
+      </w:pPr>
+      <w:r>
+        <w:rPr>
+          <w:rFonts w:ascii="Arial" w:eastAsia="Times New Roman" w:hAnsi="Arial" w:cs="Arial"/>
+          <w:kern w:val="0"/>
+          <w:lang w:eastAsia="en-GB"/>
+          <w14:ligatures w14:val="none"/>
+        </w:rPr>
+        <w:lastRenderedPageBreak/>
+        <w:t>The training process, which involved 10 epochs of training using 64-bit mini-batches, showed a consistent decrease in loss from 1.9402 to 0.5022, indicating effective learning and a decrease in classification error as the model optimized parameters.</w:t>
+      </w:r>
+    </w:p>
+    <w:p>
+      <w:pPr>
+        <w:rPr>
+          <w:rFonts w:ascii="Arial" w:hAnsi="Arial" w:cs="Arial"/>
+          <w:b/>
+          <w:bCs/>
+        </w:rPr>
+      </w:pPr>
+      <w:r>
+        <w:rPr>
+          <w:rFonts w:ascii="Arial" w:hAnsi="Arial" w:cs="Arial"/>
+          <w:b/>
+          <w:bCs/>
         </w:rPr>
         <w:t>ReLU Activation Function</w:t>
       </w:r>
@@ -1242,14 +1149,12 @@
     <w:p>
       <w:pPr>
         <w:rPr>
-          <w:sz w:val="28"/>
-          <w:szCs w:val="28"/>
-        </w:rPr>
-      </w:pPr>
-      <w:r>
-        <w:rPr>
-          <w:sz w:val="28"/>
-          <w:szCs w:val="28"/>
+          <w:rFonts w:ascii="Arial" w:hAnsi="Arial" w:cs="Arial"/>
+        </w:rPr>
+      </w:pPr>
+      <w:r>
+        <w:rPr>
+          <w:rFonts w:ascii="Arial" w:hAnsi="Arial" w:cs="Arial"/>
         </w:rPr>
         <w:t>The ReLU (Rectified Linear Unit) activation function was implemented for both forward and backward propagation. ReLU is defined as:</w:t>
       </w:r>
@@ -1257,47 +1162,35 @@
     <w:p>
       <w:pPr>
         <w:rPr>
-          <w:sz w:val="28"/>
-          <w:szCs w:val="28"/>
-        </w:rPr>
-      </w:pPr>
-      <w:r>
-        <w:rPr>
-          <w:sz w:val="28"/>
-          <w:szCs w:val="28"/>
-        </w:rPr>
-        <w:lastRenderedPageBreak/>
-        <w:t>During the forward pass, ReLU outputs the input directly if it is positive; otherwise, it outputs zero. This simplicity makes ReLU computationally efficient compared to sigmoid or tanh functions. For the backward pass, the derivative of ReLU is:</w:t>
-      </w:r>
-    </w:p>
-    <w:p>
-      <w:pPr>
-        <w:rPr>
-          <w:sz w:val="28"/>
-          <w:szCs w:val="28"/>
-        </w:rPr>
-      </w:pPr>
-      <w:r>
-        <w:rPr>
-          <w:sz w:val="28"/>
-          <w:szCs w:val="28"/>
-        </w:rPr>
-        <w:t>This derivative ensures efficient computation of gradients, allowing deeper networks to converge faster.</w:t>
-      </w:r>
-    </w:p>
-    <w:p>
-      <w:pPr>
-        <w:rPr>
-          <w:sz w:val="28"/>
-          <w:szCs w:val="28"/>
-        </w:rPr>
-      </w:pPr>
-      <w:r>
-        <w:rPr>
-          <w:b/>
-          <w:bCs/>
-          <w:sz w:val="28"/>
-          <w:szCs w:val="28"/>
+          <w:rFonts w:ascii="Arial" w:hAnsi="Arial" w:cs="Arial"/>
+        </w:rPr>
+      </w:pPr>
+      <w:proofErr w:type="spellStart"/>
+      <w:r>
+        <w:rPr>
+          <w:rFonts w:ascii="Arial" w:hAnsi="Arial" w:cs="Arial"/>
+        </w:rPr>
+        <w:t>ReLU's</w:t>
+      </w:r>
+      <w:proofErr w:type="spellEnd"/>
+      <w:r>
+        <w:rPr>
+          <w:rFonts w:ascii="Arial" w:hAnsi="Arial" w:cs="Arial"/>
+        </w:rPr>
+        <w:t xml:space="preserve"> forward pass outputs positive input, making it computationally efficient. Its derivative ensures efficient gradient computation, enabling faster network convergence in deeper networks.</w:t>
+      </w:r>
+    </w:p>
+    <w:p>
+      <w:pPr>
+        <w:rPr>
+          <w:rFonts w:ascii="Arial" w:hAnsi="Arial" w:cs="Arial"/>
+        </w:rPr>
+      </w:pPr>
+      <w:r>
+        <w:rPr>
+          <w:rFonts w:ascii="Arial" w:hAnsi="Arial" w:cs="Arial"/>
+          <w:b/>
+          <w:bCs/>
         </w:rPr>
         <w:t>Advantages of ReLU:</w:t>
       </w:r>
@@ -1309,39 +1202,34 @@
           <w:numId w:val="3"/>
         </w:numPr>
         <w:rPr>
-          <w:sz w:val="28"/>
-          <w:szCs w:val="28"/>
-        </w:rPr>
-      </w:pPr>
-      <w:r>
-        <w:rPr>
-          <w:b/>
-          <w:bCs/>
-          <w:sz w:val="28"/>
-          <w:szCs w:val="28"/>
+          <w:rFonts w:ascii="Arial" w:hAnsi="Arial" w:cs="Arial"/>
+        </w:rPr>
+      </w:pPr>
+      <w:r>
+        <w:rPr>
+          <w:rFonts w:ascii="Arial" w:hAnsi="Arial" w:cs="Arial"/>
+          <w:b/>
+          <w:bCs/>
         </w:rPr>
         <w:t>Efficient Computation:</w:t>
       </w:r>
       <w:r>
         <w:rPr>
-          <w:sz w:val="28"/>
-          <w:szCs w:val="28"/>
+          <w:rFonts w:ascii="Arial" w:hAnsi="Arial" w:cs="Arial"/>
         </w:rPr>
         <w:t xml:space="preserve"> </w:t>
       </w:r>
       <w:proofErr w:type="spellStart"/>
       <w:r>
         <w:rPr>
-          <w:sz w:val="28"/>
-          <w:szCs w:val="28"/>
+          <w:rFonts w:ascii="Arial" w:hAnsi="Arial" w:cs="Arial"/>
         </w:rPr>
         <w:t>ReLU's</w:t>
       </w:r>
       <w:proofErr w:type="spellEnd"/>
       <w:r>
         <w:rPr>
-          <w:sz w:val="28"/>
-          <w:szCs w:val="28"/>
+          <w:rFonts w:ascii="Arial" w:hAnsi="Arial" w:cs="Arial"/>
         </w:rPr>
         <w:t xml:space="preserve"> simplicity significantly reduces computational overhead, making it well-suited for large networks.</w:t>
       </w:r>
@@ -1353,23 +1241,20 @@
           <w:numId w:val="3"/>
         </w:numPr>
         <w:rPr>
-          <w:sz w:val="28"/>
-          <w:szCs w:val="28"/>
-        </w:rPr>
-      </w:pPr>
-      <w:r>
-        <w:rPr>
-          <w:b/>
-          <w:bCs/>
-          <w:sz w:val="28"/>
-          <w:szCs w:val="28"/>
+          <w:rFonts w:ascii="Arial" w:hAnsi="Arial" w:cs="Arial"/>
+        </w:rPr>
+      </w:pPr>
+      <w:r>
+        <w:rPr>
+          <w:rFonts w:ascii="Arial" w:hAnsi="Arial" w:cs="Arial"/>
+          <w:b/>
+          <w:bCs/>
         </w:rPr>
         <w:t>Non-Linearity:</w:t>
       </w:r>
       <w:r>
         <w:rPr>
-          <w:sz w:val="28"/>
-          <w:szCs w:val="28"/>
+          <w:rFonts w:ascii="Arial" w:hAnsi="Arial" w:cs="Arial"/>
         </w:rPr>
         <w:t xml:space="preserve"> By introducing non-linearity, ReLU enhances the learning capacity of the network.</w:t>
       </w:r>
@@ -1381,23 +1266,20 @@
           <w:numId w:val="3"/>
         </w:numPr>
         <w:rPr>
-          <w:sz w:val="28"/>
-          <w:szCs w:val="28"/>
-        </w:rPr>
-      </w:pPr>
-      <w:r>
-        <w:rPr>
-          <w:b/>
-          <w:bCs/>
-          <w:sz w:val="28"/>
-          <w:szCs w:val="28"/>
+          <w:rFonts w:ascii="Arial" w:hAnsi="Arial" w:cs="Arial"/>
+        </w:rPr>
+      </w:pPr>
+      <w:r>
+        <w:rPr>
+          <w:rFonts w:ascii="Arial" w:hAnsi="Arial" w:cs="Arial"/>
+          <w:b/>
+          <w:bCs/>
         </w:rPr>
         <w:t>No Vanishing Gradient:</w:t>
       </w:r>
       <w:r>
         <w:rPr>
-          <w:sz w:val="28"/>
-          <w:szCs w:val="28"/>
+          <w:rFonts w:ascii="Arial" w:hAnsi="Arial" w:cs="Arial"/>
         </w:rPr>
         <w:t xml:space="preserve"> Unlike sigmoid, ReLU does not saturate for positive inputs, ensuring gradient flow is maintained in deeper layers.</w:t>
       </w:r>
@@ -1405,16 +1287,14 @@
     <w:p>
       <w:pPr>
         <w:rPr>
-          <w:sz w:val="28"/>
-          <w:szCs w:val="28"/>
-        </w:rPr>
-      </w:pPr>
-      <w:r>
-        <w:rPr>
-          <w:b/>
-          <w:bCs/>
-          <w:sz w:val="28"/>
-          <w:szCs w:val="28"/>
+          <w:rFonts w:ascii="Arial" w:hAnsi="Arial" w:cs="Arial"/>
+        </w:rPr>
+      </w:pPr>
+      <w:r>
+        <w:rPr>
+          <w:rFonts w:ascii="Arial" w:hAnsi="Arial" w:cs="Arial"/>
+          <w:b/>
+          <w:bCs/>
         </w:rPr>
         <w:t>Disadvantages of ReLU:</w:t>
       </w:r>
@@ -1426,23 +1306,20 @@
           <w:numId w:val="4"/>
         </w:numPr>
         <w:rPr>
-          <w:sz w:val="28"/>
-          <w:szCs w:val="28"/>
-        </w:rPr>
-      </w:pPr>
-      <w:r>
-        <w:rPr>
-          <w:b/>
-          <w:bCs/>
-          <w:sz w:val="28"/>
-          <w:szCs w:val="28"/>
+          <w:rFonts w:ascii="Arial" w:hAnsi="Arial" w:cs="Arial"/>
+        </w:rPr>
+      </w:pPr>
+      <w:r>
+        <w:rPr>
+          <w:rFonts w:ascii="Arial" w:hAnsi="Arial" w:cs="Arial"/>
+          <w:b/>
+          <w:bCs/>
         </w:rPr>
         <w:t>Dying ReLU Problem:</w:t>
       </w:r>
       <w:r>
         <w:rPr>
-          <w:sz w:val="28"/>
-          <w:szCs w:val="28"/>
+          <w:rFonts w:ascii="Arial" w:hAnsi="Arial" w:cs="Arial"/>
         </w:rPr>
         <w:t xml:space="preserve"> Neurons can sometimes output zero for all inputs, effectively rendering them inactive and reducing network capacity.</w:t>
       </w:r>
@@ -1454,39 +1331,34 @@
           <w:numId w:val="4"/>
         </w:numPr>
         <w:rPr>
-          <w:sz w:val="28"/>
-          <w:szCs w:val="28"/>
-        </w:rPr>
-      </w:pPr>
-      <w:r>
-        <w:rPr>
-          <w:b/>
-          <w:bCs/>
-          <w:sz w:val="28"/>
-          <w:szCs w:val="28"/>
+          <w:rFonts w:ascii="Arial" w:hAnsi="Arial" w:cs="Arial"/>
+        </w:rPr>
+      </w:pPr>
+      <w:r>
+        <w:rPr>
+          <w:rFonts w:ascii="Arial" w:hAnsi="Arial" w:cs="Arial"/>
+          <w:b/>
+          <w:bCs/>
         </w:rPr>
         <w:t>Unbounded Output:</w:t>
       </w:r>
       <w:r>
         <w:rPr>
-          <w:sz w:val="28"/>
-          <w:szCs w:val="28"/>
+          <w:rFonts w:ascii="Arial" w:hAnsi="Arial" w:cs="Arial"/>
         </w:rPr>
         <w:t xml:space="preserve"> </w:t>
       </w:r>
       <w:proofErr w:type="spellStart"/>
       <w:r>
         <w:rPr>
-          <w:sz w:val="28"/>
-          <w:szCs w:val="28"/>
+          <w:rFonts w:ascii="Arial" w:hAnsi="Arial" w:cs="Arial"/>
         </w:rPr>
         <w:t>ReLU's</w:t>
       </w:r>
       <w:proofErr w:type="spellEnd"/>
       <w:r>
         <w:rPr>
-          <w:sz w:val="28"/>
-          <w:szCs w:val="28"/>
+          <w:rFonts w:ascii="Arial" w:hAnsi="Arial" w:cs="Arial"/>
         </w:rPr>
         <w:t xml:space="preserve"> unbounded nature can lead to exploding gradients in certain scenarios.</w:t>
       </w:r>
@@ -1494,14 +1366,12 @@
     <w:p>
       <w:pPr>
         <w:rPr>
-          <w:sz w:val="28"/>
-          <w:szCs w:val="28"/>
-        </w:rPr>
-      </w:pPr>
-      <w:r>
-        <w:rPr>
-          <w:sz w:val="28"/>
-          <w:szCs w:val="28"/>
+          <w:rFonts w:ascii="Arial" w:hAnsi="Arial" w:cs="Arial"/>
+        </w:rPr>
+      </w:pPr>
+      <w:r>
+        <w:rPr>
+          <w:rFonts w:ascii="Arial" w:hAnsi="Arial" w:cs="Arial"/>
         </w:rPr>
         <w:t>In this project, ReLU was primarily used in the hidden layers due to its superior performance in mitigating the vanishing gradient problem and ensuring efficient learning in deep networks.</w:t>
       </w:r>
@@ -1509,46 +1379,98 @@
     <w:p>
       <w:pPr>
         <w:rPr>
-          <w:sz w:val="28"/>
-          <w:szCs w:val="28"/>
-        </w:rPr>
-      </w:pPr>
-    </w:p>
-    <w:p>
-      <w:pPr>
-        <w:rPr>
-          <w:b/>
-          <w:bCs/>
-          <w:sz w:val="28"/>
-          <w:szCs w:val="28"/>
-        </w:rPr>
-      </w:pPr>
-      <w:r>
-        <w:rPr>
-          <w:b/>
-          <w:bCs/>
-          <w:sz w:val="28"/>
-          <w:szCs w:val="28"/>
+          <w:rFonts w:ascii="Arial" w:hAnsi="Arial" w:cs="Arial"/>
+          <w:b/>
+          <w:bCs/>
+        </w:rPr>
+      </w:pPr>
+      <w:r>
+        <w:rPr>
+          <w:rFonts w:ascii="Arial" w:hAnsi="Arial" w:cs="Arial"/>
+          <w:b/>
+          <w:bCs/>
+        </w:rPr>
+        <w:t xml:space="preserve">Code </w:t>
+      </w:r>
+      <w:r>
+        <w:rPr>
+          <w:rFonts w:ascii="Arial" w:hAnsi="Arial" w:cs="Arial"/>
+          <w:b/>
+          <w:bCs/>
+        </w:rPr>
+        <w:t>I</w:t>
+      </w:r>
+      <w:r>
+        <w:rPr>
+          <w:rFonts w:ascii="Arial" w:hAnsi="Arial" w:cs="Arial"/>
+          <w:b/>
+          <w:bCs/>
+        </w:rPr>
+        <w:t xml:space="preserve">mplementation for </w:t>
+      </w:r>
+      <w:proofErr w:type="spellStart"/>
+      <w:r>
+        <w:rPr>
+          <w:rFonts w:ascii="Arial" w:hAnsi="Arial" w:cs="Arial"/>
+          <w:b/>
+          <w:bCs/>
+        </w:rPr>
+        <w:t>ReLu</w:t>
+      </w:r>
+      <w:proofErr w:type="spellEnd"/>
+      <w:r>
+        <w:rPr>
+          <w:rFonts w:ascii="Arial" w:hAnsi="Arial" w:cs="Arial"/>
+          <w:b/>
+          <w:bCs/>
+        </w:rPr>
+        <w:t>:</w:t>
+      </w:r>
+    </w:p>
+    <w:p>
+      <w:pPr>
+        <w:rPr>
+          <w:rFonts w:ascii="Arial" w:hAnsi="Arial" w:cs="Arial"/>
+        </w:rPr>
+      </w:pPr>
+      <w:r>
+        <w:rPr>
+          <w:rFonts w:ascii="Arial" w:hAnsi="Arial" w:cs="Arial"/>
+        </w:rPr>
+        <w:t>The ReLU function optimizes input values, sets weights and biases, calculates loss, and updates them at backpropagation using gradients, ensuring continuous training for specific epochs.</w:t>
+      </w:r>
+    </w:p>
+    <w:p>
+      <w:pPr>
+        <w:rPr>
+          <w:rFonts w:ascii="Arial" w:hAnsi="Arial" w:cs="Arial"/>
+          <w:b/>
+          <w:bCs/>
+        </w:rPr>
+      </w:pPr>
+      <w:r>
+        <w:rPr>
+          <w:rFonts w:ascii="Arial" w:hAnsi="Arial" w:cs="Arial"/>
+          <w:b/>
+          <w:bCs/>
         </w:rPr>
         <w:t xml:space="preserve">b. </w:t>
       </w:r>
       <w:proofErr w:type="spellStart"/>
       <w:r>
         <w:rPr>
-          <w:b/>
-          <w:bCs/>
-          <w:sz w:val="28"/>
-          <w:szCs w:val="28"/>
+          <w:rFonts w:ascii="Arial" w:hAnsi="Arial" w:cs="Arial"/>
+          <w:b/>
+          <w:bCs/>
         </w:rPr>
         <w:t>Softmax</w:t>
       </w:r>
       <w:proofErr w:type="spellEnd"/>
       <w:r>
         <w:rPr>
-          <w:b/>
-          <w:bCs/>
-          <w:sz w:val="28"/>
-          <w:szCs w:val="28"/>
+          <w:rFonts w:ascii="Arial" w:hAnsi="Arial" w:cs="Arial"/>
+          <w:b/>
+          <w:bCs/>
         </w:rPr>
         <w:t xml:space="preserve"> Layer</w:t>
       </w:r>
@@ -1556,181 +1478,73 @@
     <w:p>
       <w:pPr>
         <w:rPr>
-          <w:sz w:val="28"/>
-          <w:szCs w:val="28"/>
-        </w:rPr>
-      </w:pPr>
-      <w:r>
-        <w:rPr>
-          <w:sz w:val="28"/>
-          <w:szCs w:val="28"/>
+          <w:rFonts w:ascii="Arial" w:hAnsi="Arial" w:cs="Arial"/>
+        </w:rPr>
+      </w:pPr>
+      <w:r>
+        <w:rPr>
+          <w:rFonts w:ascii="Arial" w:hAnsi="Arial" w:cs="Arial"/>
         </w:rPr>
         <w:t xml:space="preserve">The </w:t>
       </w:r>
       <w:proofErr w:type="spellStart"/>
       <w:r>
         <w:rPr>
-          <w:sz w:val="28"/>
-          <w:szCs w:val="28"/>
+          <w:rFonts w:ascii="Arial" w:hAnsi="Arial" w:cs="Arial"/>
         </w:rPr>
         <w:t>softmax</w:t>
       </w:r>
       <w:proofErr w:type="spellEnd"/>
       <w:r>
         <w:rPr>
-          <w:sz w:val="28"/>
-          <w:szCs w:val="28"/>
-        </w:rPr>
-        <w:t xml:space="preserve"> function was implemented as the final activation layer of the neural network, converting raw logits into probabilities for multi-class classification. The </w:t>
+          <w:rFonts w:ascii="Arial" w:hAnsi="Arial" w:cs="Arial"/>
+        </w:rPr>
+        <w:t xml:space="preserve"> function is used as the final activation layer in a neural network, converting raw logits into probabilities for multi-class classification. It is defined as the logits for a specific class and the total number of classes. To prevent overflow issues during exponential computation, the maximum logit value is subtracted from all logits before applying the exponential function. The derivative of the </w:t>
       </w:r>
       <w:proofErr w:type="spellStart"/>
       <w:r>
         <w:rPr>
-          <w:sz w:val="28"/>
-          <w:szCs w:val="28"/>
+          <w:rFonts w:ascii="Arial" w:hAnsi="Arial" w:cs="Arial"/>
         </w:rPr>
         <w:t>softmax</w:t>
       </w:r>
       <w:proofErr w:type="spellEnd"/>
       <w:r>
         <w:rPr>
-          <w:sz w:val="28"/>
-          <w:szCs w:val="28"/>
-        </w:rPr>
-        <w:t xml:space="preserve"> function is defined as:</w:t>
-      </w:r>
-    </w:p>
-    <w:p>
-      <w:pPr>
-        <w:rPr>
-          <w:sz w:val="28"/>
-          <w:szCs w:val="28"/>
-        </w:rPr>
-      </w:pPr>
-      <w:r>
-        <w:rPr>
-          <w:sz w:val="28"/>
-          <w:szCs w:val="28"/>
-        </w:rPr>
-        <w:t xml:space="preserve">where represents the logits for a specific </w:t>
-      </w:r>
-      <w:r>
-        <w:rPr>
-          <w:sz w:val="28"/>
-          <w:szCs w:val="28"/>
-        </w:rPr>
-        <w:t>class and</w:t>
-      </w:r>
-      <w:r>
-        <w:rPr>
-          <w:sz w:val="28"/>
-          <w:szCs w:val="28"/>
-        </w:rPr>
-        <w:t xml:space="preserve"> is the total number of classes.</w:t>
-      </w:r>
-    </w:p>
-    <w:p>
-      <w:pPr>
-        <w:rPr>
-          <w:sz w:val="28"/>
-          <w:szCs w:val="28"/>
-        </w:rPr>
-      </w:pPr>
-      <w:r>
-        <w:rPr>
-          <w:sz w:val="28"/>
-          <w:szCs w:val="28"/>
-        </w:rPr>
-        <w:t xml:space="preserve">In the forward pass, the implementation used a numerical stability technique to prevent overflow issues during the exponential computation. </w:t>
-      </w:r>
-      <w:r>
-        <w:rPr>
-          <w:sz w:val="28"/>
-          <w:szCs w:val="28"/>
-        </w:rPr>
-        <w:lastRenderedPageBreak/>
-        <w:t>Specifically, the maximum logit value was subtracted from all logits before applying the exponential function:</w:t>
-      </w:r>
-    </w:p>
-    <w:p>
-      <w:pPr>
-        <w:rPr>
-          <w:sz w:val="28"/>
-          <w:szCs w:val="28"/>
-        </w:rPr>
-      </w:pPr>
-      <w:r>
-        <w:rPr>
-          <w:sz w:val="28"/>
-          <w:szCs w:val="28"/>
-        </w:rPr>
-        <w:t>This adjustment ensures that the exponential terms remain within a manageable range, avoiding numerical instability.</w:t>
-      </w:r>
-    </w:p>
-    <w:p>
-      <w:pPr>
-        <w:rPr>
-          <w:sz w:val="28"/>
-          <w:szCs w:val="28"/>
-        </w:rPr>
-      </w:pPr>
-      <w:r>
-        <w:rPr>
-          <w:sz w:val="28"/>
-          <w:szCs w:val="28"/>
-        </w:rPr>
-        <w:t xml:space="preserve">For the backward pass, the derivative of the </w:t>
+          <w:rFonts w:ascii="Arial" w:hAnsi="Arial" w:cs="Arial"/>
+        </w:rPr>
+        <w:t xml:space="preserve"> function is computed using its analytical gradient for accurate gradient flow during backpropagation.</w:t>
+      </w:r>
+    </w:p>
+    <w:p>
+      <w:pPr>
+        <w:rPr>
+          <w:rFonts w:ascii="Arial" w:hAnsi="Arial" w:cs="Arial"/>
+        </w:rPr>
+      </w:pPr>
+      <w:r>
+        <w:rPr>
+          <w:rFonts w:ascii="Arial" w:hAnsi="Arial" w:cs="Arial"/>
+          <w:b/>
+          <w:bCs/>
+        </w:rPr>
+        <w:t xml:space="preserve">Advantages of </w:t>
       </w:r>
       <w:proofErr w:type="spellStart"/>
       <w:r>
         <w:rPr>
-          <w:sz w:val="28"/>
-          <w:szCs w:val="28"/>
-        </w:rPr>
-        <w:t>softmax</w:t>
+          <w:rFonts w:ascii="Arial" w:hAnsi="Arial" w:cs="Arial"/>
+          <w:b/>
+          <w:bCs/>
+        </w:rPr>
+        <w:t>Softmax</w:t>
       </w:r>
       <w:proofErr w:type="spellEnd"/>
       <w:r>
         <w:rPr>
-          <w:sz w:val="28"/>
-          <w:szCs w:val="28"/>
-        </w:rPr>
-        <w:t xml:space="preserve"> function was computed using its analytical gradient. This derivative ensures accurate gradient flow for updating the weights and biases during backpropagation.</w:t>
-      </w:r>
-    </w:p>
-    <w:p>
-      <w:pPr>
-        <w:rPr>
-          <w:sz w:val="28"/>
-          <w:szCs w:val="28"/>
-        </w:rPr>
-      </w:pPr>
-      <w:r>
-        <w:rPr>
-          <w:b/>
-          <w:bCs/>
-          <w:sz w:val="28"/>
-          <w:szCs w:val="28"/>
-        </w:rPr>
-        <w:t xml:space="preserve">Advantages of </w:t>
-      </w:r>
-      <w:proofErr w:type="spellStart"/>
-      <w:r>
-        <w:rPr>
-          <w:b/>
-          <w:bCs/>
-          <w:sz w:val="28"/>
-          <w:szCs w:val="28"/>
-        </w:rPr>
-        <w:t>Softmax</w:t>
-      </w:r>
-      <w:proofErr w:type="spellEnd"/>
-      <w:r>
-        <w:rPr>
-          <w:b/>
-          <w:bCs/>
-          <w:sz w:val="28"/>
-          <w:szCs w:val="28"/>
+          <w:rFonts w:ascii="Arial" w:hAnsi="Arial" w:cs="Arial"/>
+          <w:b/>
+          <w:bCs/>
         </w:rPr>
         <w:t>:</w:t>
       </w:r>
@@ -1742,39 +1556,34 @@
           <w:numId w:val="5"/>
         </w:numPr>
         <w:rPr>
-          <w:sz w:val="28"/>
-          <w:szCs w:val="28"/>
-        </w:rPr>
-      </w:pPr>
-      <w:r>
-        <w:rPr>
-          <w:b/>
-          <w:bCs/>
-          <w:sz w:val="28"/>
-          <w:szCs w:val="28"/>
+          <w:rFonts w:ascii="Arial" w:hAnsi="Arial" w:cs="Arial"/>
+        </w:rPr>
+      </w:pPr>
+      <w:r>
+        <w:rPr>
+          <w:rFonts w:ascii="Arial" w:hAnsi="Arial" w:cs="Arial"/>
+          <w:b/>
+          <w:bCs/>
         </w:rPr>
         <w:t>Probabilistic Output:</w:t>
       </w:r>
       <w:r>
         <w:rPr>
-          <w:sz w:val="28"/>
-          <w:szCs w:val="28"/>
+          <w:rFonts w:ascii="Arial" w:hAnsi="Arial" w:cs="Arial"/>
         </w:rPr>
         <w:t xml:space="preserve"> </w:t>
       </w:r>
       <w:proofErr w:type="spellStart"/>
       <w:r>
         <w:rPr>
-          <w:sz w:val="28"/>
-          <w:szCs w:val="28"/>
+          <w:rFonts w:ascii="Arial" w:hAnsi="Arial" w:cs="Arial"/>
         </w:rPr>
         <w:t>Softmax</w:t>
       </w:r>
       <w:proofErr w:type="spellEnd"/>
       <w:r>
         <w:rPr>
-          <w:sz w:val="28"/>
-          <w:szCs w:val="28"/>
+          <w:rFonts w:ascii="Arial" w:hAnsi="Arial" w:cs="Arial"/>
         </w:rPr>
         <w:t xml:space="preserve"> outputs a probability distribution, making it ideal for multi-class classification tasks.</w:t>
       </w:r>
@@ -1786,23 +1595,20 @@
           <w:numId w:val="5"/>
         </w:numPr>
         <w:rPr>
-          <w:sz w:val="28"/>
-          <w:szCs w:val="28"/>
-        </w:rPr>
-      </w:pPr>
-      <w:r>
-        <w:rPr>
-          <w:b/>
-          <w:bCs/>
-          <w:sz w:val="28"/>
-          <w:szCs w:val="28"/>
+          <w:rFonts w:ascii="Arial" w:hAnsi="Arial" w:cs="Arial"/>
+        </w:rPr>
+      </w:pPr>
+      <w:r>
+        <w:rPr>
+          <w:rFonts w:ascii="Arial" w:hAnsi="Arial" w:cs="Arial"/>
+          <w:b/>
+          <w:bCs/>
         </w:rPr>
         <w:t>Differentiability:</w:t>
       </w:r>
       <w:r>
         <w:rPr>
-          <w:sz w:val="28"/>
-          <w:szCs w:val="28"/>
+          <w:rFonts w:ascii="Arial" w:hAnsi="Arial" w:cs="Arial"/>
         </w:rPr>
         <w:t xml:space="preserve"> Its continuous and differentiable nature supports effective backpropagation.</w:t>
       </w:r>
@@ -1810,16 +1616,14 @@
     <w:p>
       <w:pPr>
         <w:rPr>
-          <w:sz w:val="28"/>
-          <w:szCs w:val="28"/>
-        </w:rPr>
-      </w:pPr>
-      <w:r>
-        <w:rPr>
-          <w:b/>
-          <w:bCs/>
-          <w:sz w:val="28"/>
-          <w:szCs w:val="28"/>
+          <w:rFonts w:ascii="Arial" w:hAnsi="Arial" w:cs="Arial"/>
+        </w:rPr>
+      </w:pPr>
+      <w:r>
+        <w:rPr>
+          <w:rFonts w:ascii="Arial" w:hAnsi="Arial" w:cs="Arial"/>
+          <w:b/>
+          <w:bCs/>
         </w:rPr>
         <w:t>Numerical Challenges:</w:t>
       </w:r>
@@ -1827,48 +1631,92 @@
     <w:p>
       <w:pPr>
         <w:rPr>
-          <w:sz w:val="28"/>
-          <w:szCs w:val="28"/>
-        </w:rPr>
-      </w:pPr>
-      <w:r>
-        <w:rPr>
-          <w:sz w:val="28"/>
-          <w:szCs w:val="28"/>
-        </w:rPr>
-        <w:t>Without the stability trick, the exponential computation could result in overflow errors, particularly when logits have large values. The implemented solution ensures robust computation even in such scenarios</w:t>
-      </w:r>
-      <w:r>
-        <w:rPr>
-          <w:sz w:val="28"/>
-          <w:szCs w:val="28"/>
-        </w:rPr>
-        <w:t>.</w:t>
-      </w:r>
-    </w:p>
-    <w:p>
-      <w:pPr>
-        <w:rPr>
-          <w:sz w:val="28"/>
-          <w:szCs w:val="28"/>
-        </w:rPr>
-      </w:pPr>
-    </w:p>
-    <w:p>
-      <w:pPr>
-        <w:rPr>
-          <w:b/>
-          <w:bCs/>
-          <w:sz w:val="28"/>
-          <w:szCs w:val="28"/>
-        </w:rPr>
-      </w:pPr>
-      <w:r>
-        <w:rPr>
-          <w:b/>
-          <w:bCs/>
-          <w:sz w:val="28"/>
-          <w:szCs w:val="28"/>
+          <w:rFonts w:ascii="Arial" w:hAnsi="Arial" w:cs="Arial"/>
+        </w:rPr>
+      </w:pPr>
+      <w:r>
+        <w:rPr>
+          <w:rFonts w:ascii="Arial" w:hAnsi="Arial" w:cs="Arial"/>
+        </w:rPr>
+        <w:lastRenderedPageBreak/>
+        <w:t>The stability trick in exponential computation prevents overflow errors, especially when logits have large values, ensuring robust computation even in such scenarios.</w:t>
+      </w:r>
+    </w:p>
+    <w:p>
+      <w:pPr>
+        <w:rPr>
+          <w:rFonts w:ascii="Arial" w:hAnsi="Arial" w:cs="Arial"/>
+          <w:b/>
+          <w:bCs/>
+        </w:rPr>
+      </w:pPr>
+      <w:r>
+        <w:rPr>
+          <w:rFonts w:ascii="Arial" w:hAnsi="Arial" w:cs="Arial"/>
+          <w:b/>
+          <w:bCs/>
+        </w:rPr>
+        <w:t xml:space="preserve">Code implementation for </w:t>
+      </w:r>
+      <w:proofErr w:type="spellStart"/>
+      <w:r>
+        <w:rPr>
+          <w:rFonts w:ascii="Arial" w:hAnsi="Arial" w:cs="Arial"/>
+          <w:b/>
+          <w:bCs/>
+        </w:rPr>
+        <w:t>Softmax</w:t>
+      </w:r>
+      <w:proofErr w:type="spellEnd"/>
+      <w:r>
+        <w:rPr>
+          <w:rFonts w:ascii="Arial" w:hAnsi="Arial" w:cs="Arial"/>
+          <w:b/>
+          <w:bCs/>
+        </w:rPr>
+        <w:t>:</w:t>
+      </w:r>
+    </w:p>
+    <w:p>
+      <w:pPr>
+        <w:rPr>
+          <w:rFonts w:ascii="Arial" w:hAnsi="Arial" w:cs="Arial"/>
+        </w:rPr>
+      </w:pPr>
+      <w:r>
+        <w:rPr>
+          <w:rFonts w:ascii="Arial" w:hAnsi="Arial" w:cs="Arial"/>
+        </w:rPr>
+        <w:t xml:space="preserve">The </w:t>
+      </w:r>
+      <w:proofErr w:type="spellStart"/>
+      <w:r>
+        <w:rPr>
+          <w:rFonts w:ascii="Arial" w:hAnsi="Arial" w:cs="Arial"/>
+        </w:rPr>
+        <w:t>softmax</w:t>
+      </w:r>
+      <w:proofErr w:type="spellEnd"/>
+      <w:r>
+        <w:rPr>
+          <w:rFonts w:ascii="Arial" w:hAnsi="Arial" w:cs="Arial"/>
+        </w:rPr>
+        <w:t xml:space="preserve"> activation function converts logits into probabilities, maintains numerical stability, and measures discrepancy between predicted and actual labels. Weights and biases are initialized for convergence.</w:t>
+      </w:r>
+    </w:p>
+    <w:p>
+      <w:pPr>
+        <w:rPr>
+          <w:rFonts w:ascii="Arial" w:hAnsi="Arial" w:cs="Arial"/>
+          <w:b/>
+          <w:bCs/>
+        </w:rPr>
+      </w:pPr>
+      <w:r>
+        <w:rPr>
+          <w:rFonts w:ascii="Arial" w:hAnsi="Arial" w:cs="Arial"/>
+          <w:b/>
+          <w:bCs/>
         </w:rPr>
         <w:t>c. Dropout Regularization</w:t>
       </w:r>
@@ -1876,33 +1724,29 @@
     <w:p>
       <w:pPr>
         <w:rPr>
-          <w:sz w:val="28"/>
-          <w:szCs w:val="28"/>
-        </w:rPr>
-      </w:pPr>
-      <w:r>
-        <w:rPr>
-          <w:sz w:val="28"/>
-          <w:szCs w:val="28"/>
-        </w:rPr>
-        <w:t>Dropout was implemented to address overfitting and enhance the network's generalization capabilities. The inverted dropout technique was used, where neuron activations were scaled during training to maintain consistent outputs during inference.</w:t>
-      </w:r>
-    </w:p>
-    <w:p>
-      <w:pPr>
-        <w:rPr>
-          <w:b/>
-          <w:bCs/>
-          <w:sz w:val="28"/>
-          <w:szCs w:val="28"/>
-        </w:rPr>
-      </w:pPr>
-      <w:r>
-        <w:rPr>
-          <w:b/>
-          <w:bCs/>
-          <w:sz w:val="28"/>
-          <w:szCs w:val="28"/>
+          <w:rFonts w:ascii="Arial" w:hAnsi="Arial" w:cs="Arial"/>
+        </w:rPr>
+      </w:pPr>
+      <w:r>
+        <w:rPr>
+          <w:rFonts w:ascii="Arial" w:hAnsi="Arial" w:cs="Arial"/>
+        </w:rPr>
+        <w:t>The inverted dropout technique was employed to reduce overfitting and improve the network's generalization capabilities by scaling neuron activations during training.</w:t>
+      </w:r>
+    </w:p>
+    <w:p>
+      <w:pPr>
+        <w:rPr>
+          <w:rFonts w:ascii="Arial" w:hAnsi="Arial" w:cs="Arial"/>
+          <w:b/>
+          <w:bCs/>
+        </w:rPr>
+      </w:pPr>
+      <w:r>
+        <w:rPr>
+          <w:rFonts w:ascii="Arial" w:hAnsi="Arial" w:cs="Arial"/>
+          <w:b/>
+          <w:bCs/>
         </w:rPr>
         <w:t>Forward Pass</w:t>
       </w:r>
@@ -1910,33 +1754,29 @@
     <w:p>
       <w:pPr>
         <w:rPr>
-          <w:sz w:val="28"/>
-          <w:szCs w:val="28"/>
-        </w:rPr>
-      </w:pPr>
-      <w:r>
-        <w:rPr>
-          <w:sz w:val="28"/>
-          <w:szCs w:val="28"/>
-        </w:rPr>
-        <w:t>In the forward pass, a binary mask was generated, with each element randomly set to 0 or 1 based on the specified dropout rate . The activations were then scaled by to ensure that the expected sum of activations remained unchanged:</w:t>
-      </w:r>
-    </w:p>
-    <w:p>
-      <w:pPr>
-        <w:rPr>
-          <w:b/>
-          <w:bCs/>
-          <w:sz w:val="28"/>
-          <w:szCs w:val="28"/>
-        </w:rPr>
-      </w:pPr>
-      <w:r>
-        <w:rPr>
-          <w:b/>
-          <w:bCs/>
-          <w:sz w:val="28"/>
-          <w:szCs w:val="28"/>
+          <w:rFonts w:ascii="Arial" w:hAnsi="Arial" w:cs="Arial"/>
+        </w:rPr>
+      </w:pPr>
+      <w:r>
+        <w:rPr>
+          <w:rFonts w:ascii="Arial" w:hAnsi="Arial" w:cs="Arial"/>
+        </w:rPr>
+        <w:t>A binary mask was generated in the forward pass, with each element randomly assigned to 0 or 1 based on the specified dropout rate, and the activations scaled to maintain the expected sum.</w:t>
+      </w:r>
+    </w:p>
+    <w:p>
+      <w:pPr>
+        <w:rPr>
+          <w:rFonts w:ascii="Arial" w:hAnsi="Arial" w:cs="Arial"/>
+          <w:b/>
+          <w:bCs/>
+        </w:rPr>
+      </w:pPr>
+      <w:r>
+        <w:rPr>
+          <w:rFonts w:ascii="Arial" w:hAnsi="Arial" w:cs="Arial"/>
+          <w:b/>
+          <w:bCs/>
         </w:rPr>
         <w:t>Backward Pass</w:t>
       </w:r>
@@ -1944,14 +1784,12 @@
     <w:p>
       <w:pPr>
         <w:rPr>
-          <w:sz w:val="28"/>
-          <w:szCs w:val="28"/>
-        </w:rPr>
-      </w:pPr>
-      <w:r>
-        <w:rPr>
-          <w:sz w:val="28"/>
-          <w:szCs w:val="28"/>
+          <w:rFonts w:ascii="Arial" w:hAnsi="Arial" w:cs="Arial"/>
+        </w:rPr>
+      </w:pPr>
+      <w:r>
+        <w:rPr>
+          <w:rFonts w:ascii="Arial" w:hAnsi="Arial" w:cs="Arial"/>
         </w:rPr>
         <w:t>During the backward pass, the same dropout mask was applied to the gradients, ensuring that only the active neurons contributed to the gradient computation.</w:t>
       </w:r>
@@ -1959,18 +1797,15 @@
     <w:p>
       <w:pPr>
         <w:rPr>
-          <w:sz w:val="28"/>
-          <w:szCs w:val="28"/>
-        </w:rPr>
-      </w:pPr>
-      <w:r>
-        <w:rPr>
-          <w:b/>
-          <w:bCs/>
-          <w:sz w:val="28"/>
-          <w:szCs w:val="28"/>
-        </w:rPr>
-        <w:lastRenderedPageBreak/>
+          <w:rFonts w:ascii="Arial" w:hAnsi="Arial" w:cs="Arial"/>
+        </w:rPr>
+      </w:pPr>
+      <w:r>
+        <w:rPr>
+          <w:rFonts w:ascii="Arial" w:hAnsi="Arial" w:cs="Arial"/>
+          <w:b/>
+          <w:bCs/>
+        </w:rPr>
         <w:t>Advantages of Dropout:</w:t>
       </w:r>
     </w:p>
@@ -1981,23 +1816,20 @@
           <w:numId w:val="6"/>
         </w:numPr>
         <w:rPr>
-          <w:sz w:val="28"/>
-          <w:szCs w:val="28"/>
-        </w:rPr>
-      </w:pPr>
-      <w:r>
-        <w:rPr>
-          <w:b/>
-          <w:bCs/>
-          <w:sz w:val="28"/>
-          <w:szCs w:val="28"/>
+          <w:rFonts w:ascii="Arial" w:hAnsi="Arial" w:cs="Arial"/>
+        </w:rPr>
+      </w:pPr>
+      <w:r>
+        <w:rPr>
+          <w:rFonts w:ascii="Arial" w:hAnsi="Arial" w:cs="Arial"/>
+          <w:b/>
+          <w:bCs/>
         </w:rPr>
         <w:t>Prevents Overfitting:</w:t>
       </w:r>
       <w:r>
         <w:rPr>
-          <w:sz w:val="28"/>
-          <w:szCs w:val="28"/>
+          <w:rFonts w:ascii="Arial" w:hAnsi="Arial" w:cs="Arial"/>
         </w:rPr>
         <w:t xml:space="preserve"> By deactivating neurons randomly, dropout prevents the network from relying too heavily on specific neurons, improving generalization.</w:t>
       </w:r>
@@ -2009,23 +1841,20 @@
           <w:numId w:val="6"/>
         </w:numPr>
         <w:rPr>
-          <w:sz w:val="28"/>
-          <w:szCs w:val="28"/>
-        </w:rPr>
-      </w:pPr>
-      <w:r>
-        <w:rPr>
-          <w:b/>
-          <w:bCs/>
-          <w:sz w:val="28"/>
-          <w:szCs w:val="28"/>
+          <w:rFonts w:ascii="Arial" w:hAnsi="Arial" w:cs="Arial"/>
+        </w:rPr>
+      </w:pPr>
+      <w:r>
+        <w:rPr>
+          <w:rFonts w:ascii="Arial" w:hAnsi="Arial" w:cs="Arial"/>
+          <w:b/>
+          <w:bCs/>
         </w:rPr>
         <w:t>Encourages Robustness:</w:t>
       </w:r>
       <w:r>
         <w:rPr>
-          <w:sz w:val="28"/>
-          <w:szCs w:val="28"/>
+          <w:rFonts w:ascii="Arial" w:hAnsi="Arial" w:cs="Arial"/>
         </w:rPr>
         <w:t xml:space="preserve"> Dropout forces the network to distribute learning across neurons, enhancing robustness.</w:t>
       </w:r>
@@ -2033,16 +1862,14 @@
     <w:p>
       <w:pPr>
         <w:rPr>
-          <w:sz w:val="28"/>
-          <w:szCs w:val="28"/>
-        </w:rPr>
-      </w:pPr>
-      <w:r>
-        <w:rPr>
-          <w:b/>
-          <w:bCs/>
-          <w:sz w:val="28"/>
-          <w:szCs w:val="28"/>
+          <w:rFonts w:ascii="Arial" w:hAnsi="Arial" w:cs="Arial"/>
+        </w:rPr>
+      </w:pPr>
+      <w:r>
+        <w:rPr>
+          <w:rFonts w:ascii="Arial" w:hAnsi="Arial" w:cs="Arial"/>
+          <w:b/>
+          <w:bCs/>
         </w:rPr>
         <w:t>Inverted Dropout:</w:t>
       </w:r>
@@ -2050,14 +1877,12 @@
     <w:p>
       <w:pPr>
         <w:rPr>
-          <w:sz w:val="28"/>
-          <w:szCs w:val="28"/>
-        </w:rPr>
-      </w:pPr>
-      <w:r>
-        <w:rPr>
-          <w:sz w:val="28"/>
-          <w:szCs w:val="28"/>
+          <w:rFonts w:ascii="Arial" w:hAnsi="Arial" w:cs="Arial"/>
+        </w:rPr>
+      </w:pPr>
+      <w:r>
+        <w:rPr>
+          <w:rFonts w:ascii="Arial" w:hAnsi="Arial" w:cs="Arial"/>
         </w:rPr>
         <w:t>The inverted dropout technique ensures that the forward pass remains unchanged during inference, simplifying implementation and avoiding discrepancies between training and testing phases.</w:t>
       </w:r>
@@ -2065,26 +1890,54 @@
     <w:p>
       <w:pPr>
         <w:rPr>
-          <w:sz w:val="28"/>
-          <w:szCs w:val="28"/>
-        </w:rPr>
-      </w:pPr>
-    </w:p>
-    <w:p>
-      <w:pPr>
-        <w:rPr>
-          <w:b/>
-          <w:bCs/>
-          <w:sz w:val="28"/>
-          <w:szCs w:val="28"/>
-        </w:rPr>
-      </w:pPr>
-      <w:r>
-        <w:rPr>
-          <w:b/>
-          <w:bCs/>
-          <w:sz w:val="28"/>
-          <w:szCs w:val="28"/>
+          <w:rFonts w:ascii="Arial" w:hAnsi="Arial" w:cs="Arial"/>
+          <w:b/>
+          <w:bCs/>
+        </w:rPr>
+      </w:pPr>
+      <w:r>
+        <w:rPr>
+          <w:rFonts w:ascii="Arial" w:hAnsi="Arial" w:cs="Arial"/>
+          <w:b/>
+          <w:bCs/>
+        </w:rPr>
+        <w:t>Code Implementation for Dropout Regularization:</w:t>
+      </w:r>
+    </w:p>
+    <w:p>
+      <w:pPr>
+        <w:rPr>
+          <w:rFonts w:ascii="Arial" w:hAnsi="Arial" w:cs="Arial"/>
+        </w:rPr>
+      </w:pPr>
+      <w:proofErr w:type="spellStart"/>
+      <w:r>
+        <w:rPr>
+          <w:rFonts w:ascii="Arial" w:hAnsi="Arial" w:cs="Arial"/>
+        </w:rPr>
+        <w:t>Apply_dropout</w:t>
+      </w:r>
+      <w:proofErr w:type="spellEnd"/>
+      <w:r>
+        <w:rPr>
+          <w:rFonts w:ascii="Arial" w:hAnsi="Arial" w:cs="Arial"/>
+        </w:rPr>
+        <w:t xml:space="preserve"> function deactivates neurons based on dropout probability, scaling remaining activations. Gradients and regularization reduce overfitting, enhancing training stability and performance.</w:t>
+      </w:r>
+    </w:p>
+    <w:p>
+      <w:pPr>
+        <w:rPr>
+          <w:rFonts w:ascii="Arial" w:hAnsi="Arial" w:cs="Arial"/>
+          <w:b/>
+          <w:bCs/>
+        </w:rPr>
+      </w:pPr>
+      <w:r>
+        <w:rPr>
+          <w:rFonts w:ascii="Arial" w:hAnsi="Arial" w:cs="Arial"/>
+          <w:b/>
+          <w:bCs/>
         </w:rPr>
         <w:t>d. Fully Parametrizable Neural Network Class</w:t>
       </w:r>
@@ -2092,14 +1945,12 @@
     <w:p>
       <w:pPr>
         <w:rPr>
-          <w:sz w:val="28"/>
-          <w:szCs w:val="28"/>
-        </w:rPr>
-      </w:pPr>
-      <w:r>
-        <w:rPr>
-          <w:sz w:val="28"/>
-          <w:szCs w:val="28"/>
+          <w:rFonts w:ascii="Arial" w:hAnsi="Arial" w:cs="Arial"/>
+        </w:rPr>
+      </w:pPr>
+      <w:r>
+        <w:rPr>
+          <w:rFonts w:ascii="Arial" w:hAnsi="Arial" w:cs="Arial"/>
         </w:rPr>
         <w:t>A fully connected neural network class was implemented, allowing the following parameters to be adjusted:</w:t>
       </w:r>
@@ -2111,23 +1962,20 @@
           <w:numId w:val="7"/>
         </w:numPr>
         <w:rPr>
-          <w:sz w:val="28"/>
-          <w:szCs w:val="28"/>
-        </w:rPr>
-      </w:pPr>
-      <w:r>
-        <w:rPr>
-          <w:b/>
-          <w:bCs/>
-          <w:sz w:val="28"/>
-          <w:szCs w:val="28"/>
+          <w:rFonts w:ascii="Arial" w:hAnsi="Arial" w:cs="Arial"/>
+        </w:rPr>
+      </w:pPr>
+      <w:r>
+        <w:rPr>
+          <w:rFonts w:ascii="Arial" w:hAnsi="Arial" w:cs="Arial"/>
+          <w:b/>
+          <w:bCs/>
         </w:rPr>
         <w:t>Number of hidden layers:</w:t>
       </w:r>
       <w:r>
         <w:rPr>
-          <w:sz w:val="28"/>
-          <w:szCs w:val="28"/>
+          <w:rFonts w:ascii="Arial" w:hAnsi="Arial" w:cs="Arial"/>
         </w:rPr>
         <w:t xml:space="preserve"> Users can specify the depth of the network.</w:t>
       </w:r>
@@ -2139,23 +1987,20 @@
           <w:numId w:val="7"/>
         </w:numPr>
         <w:rPr>
-          <w:sz w:val="28"/>
-          <w:szCs w:val="28"/>
-        </w:rPr>
-      </w:pPr>
-      <w:r>
-        <w:rPr>
-          <w:b/>
-          <w:bCs/>
-          <w:sz w:val="28"/>
-          <w:szCs w:val="28"/>
+          <w:rFonts w:ascii="Arial" w:hAnsi="Arial" w:cs="Arial"/>
+        </w:rPr>
+      </w:pPr>
+      <w:r>
+        <w:rPr>
+          <w:rFonts w:ascii="Arial" w:hAnsi="Arial" w:cs="Arial"/>
+          <w:b/>
+          <w:bCs/>
         </w:rPr>
         <w:t>Units per layer:</w:t>
       </w:r>
       <w:r>
         <w:rPr>
-          <w:sz w:val="28"/>
-          <w:szCs w:val="28"/>
+          <w:rFonts w:ascii="Arial" w:hAnsi="Arial" w:cs="Arial"/>
         </w:rPr>
         <w:t xml:space="preserve"> Fully flexible to define the number of neurons in each layer.</w:t>
       </w:r>
@@ -2167,23 +2012,20 @@
           <w:numId w:val="7"/>
         </w:numPr>
         <w:rPr>
-          <w:sz w:val="28"/>
-          <w:szCs w:val="28"/>
-        </w:rPr>
-      </w:pPr>
-      <w:r>
-        <w:rPr>
-          <w:b/>
-          <w:bCs/>
-          <w:sz w:val="28"/>
-          <w:szCs w:val="28"/>
+          <w:rFonts w:ascii="Arial" w:hAnsi="Arial" w:cs="Arial"/>
+        </w:rPr>
+      </w:pPr>
+      <w:r>
+        <w:rPr>
+          <w:rFonts w:ascii="Arial" w:hAnsi="Arial" w:cs="Arial"/>
+          <w:b/>
+          <w:bCs/>
         </w:rPr>
         <w:t>Activation functions:</w:t>
       </w:r>
       <w:r>
         <w:rPr>
-          <w:sz w:val="28"/>
-          <w:szCs w:val="28"/>
+          <w:rFonts w:ascii="Arial" w:hAnsi="Arial" w:cs="Arial"/>
         </w:rPr>
         <w:t xml:space="preserve"> Sigmoid, ReLU, or others can be applied layer-wise.</w:t>
       </w:r>
@@ -2195,23 +2037,20 @@
           <w:numId w:val="7"/>
         </w:numPr>
         <w:rPr>
-          <w:sz w:val="28"/>
-          <w:szCs w:val="28"/>
-        </w:rPr>
-      </w:pPr>
-      <w:r>
-        <w:rPr>
-          <w:b/>
-          <w:bCs/>
-          <w:sz w:val="28"/>
-          <w:szCs w:val="28"/>
+          <w:rFonts w:ascii="Arial" w:hAnsi="Arial" w:cs="Arial"/>
+        </w:rPr>
+      </w:pPr>
+      <w:r>
+        <w:rPr>
+          <w:rFonts w:ascii="Arial" w:hAnsi="Arial" w:cs="Arial"/>
+          <w:b/>
+          <w:bCs/>
         </w:rPr>
         <w:t>Dropout and Regularization:</w:t>
       </w:r>
       <w:r>
         <w:rPr>
-          <w:sz w:val="28"/>
-          <w:szCs w:val="28"/>
+          <w:rFonts w:ascii="Arial" w:hAnsi="Arial" w:cs="Arial"/>
         </w:rPr>
         <w:t xml:space="preserve"> Supports inverted dropout and L2 regularization.</w:t>
       </w:r>
@@ -2219,18 +2058,16 @@
     <w:p>
       <w:pPr>
         <w:rPr>
-          <w:b/>
-          <w:bCs/>
-          <w:sz w:val="28"/>
-          <w:szCs w:val="28"/>
-        </w:rPr>
-      </w:pPr>
-      <w:r>
-        <w:rPr>
-          <w:b/>
-          <w:bCs/>
-          <w:sz w:val="28"/>
-          <w:szCs w:val="28"/>
+          <w:rFonts w:ascii="Arial" w:hAnsi="Arial" w:cs="Arial"/>
+          <w:b/>
+          <w:bCs/>
+        </w:rPr>
+      </w:pPr>
+      <w:r>
+        <w:rPr>
+          <w:rFonts w:ascii="Arial" w:hAnsi="Arial" w:cs="Arial"/>
+          <w:b/>
+          <w:bCs/>
         </w:rPr>
         <w:t>Parameters Used</w:t>
       </w:r>
@@ -2242,23 +2079,21 @@
           <w:numId w:val="8"/>
         </w:numPr>
         <w:rPr>
-          <w:sz w:val="28"/>
-          <w:szCs w:val="28"/>
-        </w:rPr>
-      </w:pPr>
-      <w:r>
-        <w:rPr>
-          <w:b/>
-          <w:bCs/>
-          <w:sz w:val="28"/>
-          <w:szCs w:val="28"/>
-        </w:rPr>
+          <w:rFonts w:ascii="Arial" w:hAnsi="Arial" w:cs="Arial"/>
+        </w:rPr>
+      </w:pPr>
+      <w:r>
+        <w:rPr>
+          <w:rFonts w:ascii="Arial" w:hAnsi="Arial" w:cs="Arial"/>
+          <w:b/>
+          <w:bCs/>
+        </w:rPr>
+        <w:lastRenderedPageBreak/>
         <w:t>Learning Rate:</w:t>
       </w:r>
       <w:r>
         <w:rPr>
-          <w:sz w:val="28"/>
-          <w:szCs w:val="28"/>
+          <w:rFonts w:ascii="Arial" w:hAnsi="Arial" w:cs="Arial"/>
         </w:rPr>
         <w:t xml:space="preserve"> 0.01 (tuned via grid search).</w:t>
       </w:r>
@@ -2270,23 +2105,20 @@
           <w:numId w:val="8"/>
         </w:numPr>
         <w:rPr>
-          <w:sz w:val="28"/>
-          <w:szCs w:val="28"/>
-        </w:rPr>
-      </w:pPr>
-      <w:r>
-        <w:rPr>
-          <w:b/>
-          <w:bCs/>
-          <w:sz w:val="28"/>
-          <w:szCs w:val="28"/>
+          <w:rFonts w:ascii="Arial" w:hAnsi="Arial" w:cs="Arial"/>
+        </w:rPr>
+      </w:pPr>
+      <w:r>
+        <w:rPr>
+          <w:rFonts w:ascii="Arial" w:hAnsi="Arial" w:cs="Arial"/>
+          <w:b/>
+          <w:bCs/>
         </w:rPr>
         <w:t>Batch Size:</w:t>
       </w:r>
       <w:r>
         <w:rPr>
-          <w:sz w:val="28"/>
-          <w:szCs w:val="28"/>
+          <w:rFonts w:ascii="Arial" w:hAnsi="Arial" w:cs="Arial"/>
         </w:rPr>
         <w:t xml:space="preserve"> 64 (mini-batch gradient descent).</w:t>
       </w:r>
@@ -2298,23 +2130,20 @@
           <w:numId w:val="8"/>
         </w:numPr>
         <w:rPr>
-          <w:sz w:val="28"/>
-          <w:szCs w:val="28"/>
-        </w:rPr>
-      </w:pPr>
-      <w:r>
-        <w:rPr>
-          <w:b/>
-          <w:bCs/>
-          <w:sz w:val="28"/>
-          <w:szCs w:val="28"/>
+          <w:rFonts w:ascii="Arial" w:hAnsi="Arial" w:cs="Arial"/>
+        </w:rPr>
+      </w:pPr>
+      <w:r>
+        <w:rPr>
+          <w:rFonts w:ascii="Arial" w:hAnsi="Arial" w:cs="Arial"/>
+          <w:b/>
+          <w:bCs/>
         </w:rPr>
         <w:t>Epochs:</w:t>
       </w:r>
       <w:r>
         <w:rPr>
-          <w:sz w:val="28"/>
-          <w:szCs w:val="28"/>
+          <w:rFonts w:ascii="Arial" w:hAnsi="Arial" w:cs="Arial"/>
         </w:rPr>
         <w:t> 20.</w:t>
       </w:r>
@@ -2326,23 +2155,20 @@
           <w:numId w:val="8"/>
         </w:numPr>
         <w:rPr>
-          <w:sz w:val="28"/>
-          <w:szCs w:val="28"/>
-        </w:rPr>
-      </w:pPr>
-      <w:r>
-        <w:rPr>
-          <w:b/>
-          <w:bCs/>
-          <w:sz w:val="28"/>
-          <w:szCs w:val="28"/>
+          <w:rFonts w:ascii="Arial" w:hAnsi="Arial" w:cs="Arial"/>
+        </w:rPr>
+      </w:pPr>
+      <w:r>
+        <w:rPr>
+          <w:rFonts w:ascii="Arial" w:hAnsi="Arial" w:cs="Arial"/>
+          <w:b/>
+          <w:bCs/>
         </w:rPr>
         <w:t>Regularization:</w:t>
       </w:r>
       <w:r>
         <w:rPr>
-          <w:sz w:val="28"/>
-          <w:szCs w:val="28"/>
+          <w:rFonts w:ascii="Arial" w:hAnsi="Arial" w:cs="Arial"/>
         </w:rPr>
         <w:t xml:space="preserve"> L2 regularization with a penalty factor of 0.001.</w:t>
       </w:r>
@@ -2350,26 +2176,62 @@
     <w:p>
       <w:pPr>
         <w:rPr>
-          <w:sz w:val="28"/>
-          <w:szCs w:val="28"/>
-        </w:rPr>
-      </w:pPr>
-    </w:p>
-    <w:p>
-      <w:pPr>
-        <w:rPr>
-          <w:b/>
-          <w:bCs/>
-          <w:sz w:val="28"/>
-          <w:szCs w:val="28"/>
-        </w:rPr>
-      </w:pPr>
-      <w:r>
-        <w:rPr>
-          <w:b/>
-          <w:bCs/>
-          <w:sz w:val="28"/>
-          <w:szCs w:val="28"/>
+          <w:rFonts w:ascii="Arial" w:hAnsi="Arial" w:cs="Arial"/>
+          <w:b/>
+          <w:bCs/>
+        </w:rPr>
+      </w:pPr>
+      <w:r>
+        <w:rPr>
+          <w:rFonts w:ascii="Arial" w:hAnsi="Arial" w:cs="Arial"/>
+          <w:b/>
+          <w:bCs/>
+        </w:rPr>
+        <w:t xml:space="preserve">Code Implementation for </w:t>
+      </w:r>
+      <w:r>
+        <w:rPr>
+          <w:rFonts w:ascii="Arial" w:hAnsi="Arial" w:cs="Arial"/>
+          <w:b/>
+          <w:bCs/>
+        </w:rPr>
+        <w:t>Fully Parametrizable Neural Network Class</w:t>
+      </w:r>
+      <w:r>
+        <w:rPr>
+          <w:rFonts w:ascii="Arial" w:hAnsi="Arial" w:cs="Arial"/>
+          <w:b/>
+          <w:bCs/>
+        </w:rPr>
+        <w:t>:</w:t>
+      </w:r>
+    </w:p>
+    <w:p>
+      <w:pPr>
+        <w:rPr>
+          <w:rFonts w:ascii="Arial" w:hAnsi="Arial" w:cs="Arial"/>
+        </w:rPr>
+      </w:pPr>
+      <w:r>
+        <w:rPr>
+          <w:rFonts w:ascii="Arial" w:hAnsi="Arial" w:cs="Arial"/>
+        </w:rPr>
+        <w:t>The graphs show the training results of a neural network over 100 epochs, revealing both training loss and accuracy. The "Loss Over Epochs" graph shows a significant decrease in loss, indicating effective learning of data patterns, while the "Accuracy Over Epochs" graph shows an improvement in training accuracy, starting at 0.25 and reaching 0.57 by the final epoch.</w:t>
+      </w:r>
+    </w:p>
+    <w:p>
+      <w:pPr>
+        <w:rPr>
+          <w:rFonts w:ascii="Arial" w:hAnsi="Arial" w:cs="Arial"/>
+          <w:b/>
+          <w:bCs/>
+        </w:rPr>
+      </w:pPr>
+      <w:r>
+        <w:rPr>
+          <w:rFonts w:ascii="Arial" w:hAnsi="Arial" w:cs="Arial"/>
+          <w:b/>
+          <w:bCs/>
         </w:rPr>
         <w:t>e. Optimization Methods</w:t>
       </w:r>
@@ -2377,34 +2239,29 @@
     <w:p>
       <w:pPr>
         <w:rPr>
-          <w:b/>
-          <w:bCs/>
-          <w:sz w:val="28"/>
-          <w:szCs w:val="28"/>
-        </w:rPr>
-      </w:pPr>
-      <w:r>
-        <w:rPr>
-          <w:b/>
-          <w:bCs/>
-          <w:sz w:val="28"/>
-          <w:szCs w:val="28"/>
-        </w:rPr>
-        <w:lastRenderedPageBreak/>
+          <w:rFonts w:ascii="Arial" w:hAnsi="Arial" w:cs="Arial"/>
+          <w:b/>
+          <w:bCs/>
+        </w:rPr>
+      </w:pPr>
+      <w:r>
+        <w:rPr>
+          <w:rFonts w:ascii="Arial" w:hAnsi="Arial" w:cs="Arial"/>
+          <w:b/>
+          <w:bCs/>
+        </w:rPr>
         <w:t>Stochastic Gradient Descent (SGD)</w:t>
       </w:r>
     </w:p>
     <w:p>
       <w:pPr>
         <w:rPr>
-          <w:sz w:val="28"/>
-          <w:szCs w:val="28"/>
-        </w:rPr>
-      </w:pPr>
-      <w:r>
-        <w:rPr>
-          <w:sz w:val="28"/>
-          <w:szCs w:val="28"/>
+          <w:rFonts w:ascii="Arial" w:hAnsi="Arial" w:cs="Arial"/>
+        </w:rPr>
+      </w:pPr>
+      <w:r>
+        <w:rPr>
+          <w:rFonts w:ascii="Arial" w:hAnsi="Arial" w:cs="Arial"/>
         </w:rPr>
         <w:t>The basic SGD optimizer was implemented to update weights and biases. The simplicity of this method makes it a foundational optimization technique.</w:t>
       </w:r>
@@ -2412,18 +2269,16 @@
     <w:p>
       <w:pPr>
         <w:rPr>
-          <w:b/>
-          <w:bCs/>
-          <w:sz w:val="28"/>
-          <w:szCs w:val="28"/>
-        </w:rPr>
-      </w:pPr>
-      <w:r>
-        <w:rPr>
-          <w:b/>
-          <w:bCs/>
-          <w:sz w:val="28"/>
-          <w:szCs w:val="28"/>
+          <w:rFonts w:ascii="Arial" w:hAnsi="Arial" w:cs="Arial"/>
+          <w:b/>
+          <w:bCs/>
+        </w:rPr>
+      </w:pPr>
+      <w:r>
+        <w:rPr>
+          <w:rFonts w:ascii="Arial" w:hAnsi="Arial" w:cs="Arial"/>
+          <w:b/>
+          <w:bCs/>
         </w:rPr>
         <w:t>SGD with Momentum</w:t>
       </w:r>
@@ -2431,33 +2286,29 @@
     <w:p>
       <w:pPr>
         <w:rPr>
-          <w:sz w:val="28"/>
-          <w:szCs w:val="28"/>
-        </w:rPr>
-      </w:pPr>
-      <w:r>
-        <w:rPr>
-          <w:sz w:val="28"/>
-          <w:szCs w:val="28"/>
-        </w:rPr>
-        <w:t>Momentum was introduced to accelerate convergence by incorporating a velocity term that accumulates gradients over iterations. The velocity term helps escape shallow minima and improves training stability.</w:t>
-      </w:r>
-    </w:p>
-    <w:p>
-      <w:pPr>
-        <w:rPr>
-          <w:b/>
-          <w:bCs/>
-          <w:sz w:val="28"/>
-          <w:szCs w:val="28"/>
-        </w:rPr>
-      </w:pPr>
-      <w:r>
-        <w:rPr>
-          <w:b/>
-          <w:bCs/>
-          <w:sz w:val="28"/>
-          <w:szCs w:val="28"/>
+          <w:rFonts w:ascii="Arial" w:hAnsi="Arial" w:cs="Arial"/>
+        </w:rPr>
+      </w:pPr>
+      <w:r>
+        <w:rPr>
+          <w:rFonts w:ascii="Arial" w:hAnsi="Arial" w:cs="Arial"/>
+        </w:rPr>
+        <w:t>The introduction of momentum, which accumulates gradients over iterations, accelerates convergence, helps escape shallow minima, and enhances training stability.</w:t>
+      </w:r>
+    </w:p>
+    <w:p>
+      <w:pPr>
+        <w:rPr>
+          <w:rFonts w:ascii="Arial" w:hAnsi="Arial" w:cs="Arial"/>
+          <w:b/>
+          <w:bCs/>
+        </w:rPr>
+      </w:pPr>
+      <w:r>
+        <w:rPr>
+          <w:rFonts w:ascii="Arial" w:hAnsi="Arial" w:cs="Arial"/>
+          <w:b/>
+          <w:bCs/>
         </w:rPr>
         <w:t>Training and Validation</w:t>
       </w:r>
@@ -2465,14 +2316,12 @@
     <w:p>
       <w:pPr>
         <w:rPr>
-          <w:sz w:val="28"/>
-          <w:szCs w:val="28"/>
-        </w:rPr>
-      </w:pPr>
-      <w:r>
-        <w:rPr>
-          <w:sz w:val="28"/>
-          <w:szCs w:val="28"/>
+          <w:rFonts w:ascii="Arial" w:hAnsi="Arial" w:cs="Arial"/>
+        </w:rPr>
+      </w:pPr>
+      <w:r>
+        <w:rPr>
+          <w:rFonts w:ascii="Arial" w:hAnsi="Arial" w:cs="Arial"/>
         </w:rPr>
         <w:t>The network was trained on the CIFAR-10 dataset using the hyperparameters outlined above. The training loss and accuracy were monitored across epochs, and the following observations were made:</w:t>
       </w:r>
@@ -2484,16 +2333,14 @@
           <w:numId w:val="9"/>
         </w:numPr>
         <w:rPr>
-          <w:sz w:val="28"/>
-          <w:szCs w:val="28"/>
-        </w:rPr>
-      </w:pPr>
-      <w:r>
-        <w:rPr>
-          <w:b/>
-          <w:bCs/>
-          <w:sz w:val="28"/>
-          <w:szCs w:val="28"/>
+          <w:rFonts w:ascii="Arial" w:hAnsi="Arial" w:cs="Arial"/>
+        </w:rPr>
+      </w:pPr>
+      <w:r>
+        <w:rPr>
+          <w:rFonts w:ascii="Arial" w:hAnsi="Arial" w:cs="Arial"/>
+          <w:b/>
+          <w:bCs/>
         </w:rPr>
         <w:t>Activation Function Impact:</w:t>
       </w:r>
@@ -2505,14 +2352,12 @@
           <w:numId w:val="9"/>
         </w:numPr>
         <w:rPr>
-          <w:sz w:val="28"/>
-          <w:szCs w:val="28"/>
-        </w:rPr>
-      </w:pPr>
-      <w:r>
-        <w:rPr>
-          <w:sz w:val="28"/>
-          <w:szCs w:val="28"/>
+          <w:rFonts w:ascii="Arial" w:hAnsi="Arial" w:cs="Arial"/>
+        </w:rPr>
+      </w:pPr>
+      <w:r>
+        <w:rPr>
+          <w:rFonts w:ascii="Arial" w:hAnsi="Arial" w:cs="Arial"/>
         </w:rPr>
         <w:t>Networks with ReLU activation demonstrated faster convergence compared to Sigmoid.</w:t>
       </w:r>
@@ -2524,14 +2369,12 @@
           <w:numId w:val="9"/>
         </w:numPr>
         <w:rPr>
-          <w:sz w:val="28"/>
-          <w:szCs w:val="28"/>
-        </w:rPr>
-      </w:pPr>
-      <w:r>
-        <w:rPr>
-          <w:sz w:val="28"/>
-          <w:szCs w:val="28"/>
+          <w:rFonts w:ascii="Arial" w:hAnsi="Arial" w:cs="Arial"/>
+        </w:rPr>
+      </w:pPr>
+      <w:r>
+        <w:rPr>
+          <w:rFonts w:ascii="Arial" w:hAnsi="Arial" w:cs="Arial"/>
         </w:rPr>
         <w:t>Sigmoid networks suffered from slower training due to vanishing gradients in deeper layers.</w:t>
       </w:r>
@@ -2543,16 +2386,14 @@
           <w:numId w:val="9"/>
         </w:numPr>
         <w:rPr>
-          <w:sz w:val="28"/>
-          <w:szCs w:val="28"/>
-        </w:rPr>
-      </w:pPr>
-      <w:r>
-        <w:rPr>
-          <w:b/>
-          <w:bCs/>
-          <w:sz w:val="28"/>
-          <w:szCs w:val="28"/>
+          <w:rFonts w:ascii="Arial" w:hAnsi="Arial" w:cs="Arial"/>
+        </w:rPr>
+      </w:pPr>
+      <w:r>
+        <w:rPr>
+          <w:rFonts w:ascii="Arial" w:hAnsi="Arial" w:cs="Arial"/>
+          <w:b/>
+          <w:bCs/>
         </w:rPr>
         <w:t>Dropout Effectiveness:</w:t>
       </w:r>
@@ -2564,14 +2405,12 @@
           <w:numId w:val="9"/>
         </w:numPr>
         <w:rPr>
-          <w:sz w:val="28"/>
-          <w:szCs w:val="28"/>
-        </w:rPr>
-      </w:pPr>
-      <w:r>
-        <w:rPr>
-          <w:sz w:val="28"/>
-          <w:szCs w:val="28"/>
+          <w:rFonts w:ascii="Arial" w:hAnsi="Arial" w:cs="Arial"/>
+        </w:rPr>
+      </w:pPr>
+      <w:r>
+        <w:rPr>
+          <w:rFonts w:ascii="Arial" w:hAnsi="Arial" w:cs="Arial"/>
         </w:rPr>
         <w:t>Dropout improved test performance by reducing overfitting. Higher dropout rates, however, led to underfitting.</w:t>
       </w:r>
@@ -2583,16 +2422,14 @@
           <w:numId w:val="9"/>
         </w:numPr>
         <w:rPr>
-          <w:sz w:val="28"/>
-          <w:szCs w:val="28"/>
-        </w:rPr>
-      </w:pPr>
-      <w:r>
-        <w:rPr>
-          <w:b/>
-          <w:bCs/>
-          <w:sz w:val="28"/>
-          <w:szCs w:val="28"/>
+          <w:rFonts w:ascii="Arial" w:hAnsi="Arial" w:cs="Arial"/>
+        </w:rPr>
+      </w:pPr>
+      <w:r>
+        <w:rPr>
+          <w:rFonts w:ascii="Arial" w:hAnsi="Arial" w:cs="Arial"/>
+          <w:b/>
+          <w:bCs/>
         </w:rPr>
         <w:t>Optimizer Comparison:</w:t>
       </w:r>
@@ -2604,14 +2441,12 @@
           <w:numId w:val="9"/>
         </w:numPr>
         <w:rPr>
-          <w:sz w:val="28"/>
-          <w:szCs w:val="28"/>
-        </w:rPr>
-      </w:pPr>
-      <w:r>
-        <w:rPr>
-          <w:sz w:val="28"/>
-          <w:szCs w:val="28"/>
+          <w:rFonts w:ascii="Arial" w:hAnsi="Arial" w:cs="Arial"/>
+        </w:rPr>
+      </w:pPr>
+      <w:r>
+        <w:rPr>
+          <w:rFonts w:ascii="Arial" w:hAnsi="Arial" w:cs="Arial"/>
         </w:rPr>
         <w:t>SGD with Momentum outperformed basic SGD, achieving lower loss and higher accuracy within fewer epochs.</w:t>
       </w:r>
@@ -2619,42 +2454,1225 @@
     <w:p>
       <w:pPr>
         <w:rPr>
-          <w:sz w:val="28"/>
-          <w:szCs w:val="28"/>
-        </w:rPr>
-      </w:pPr>
-    </w:p>
-    <w:p>
-      <w:pPr>
-        <w:rPr>
-          <w:sz w:val="32"/>
-          <w:szCs w:val="32"/>
-        </w:rPr>
-      </w:pPr>
-    </w:p>
-    <w:p>
-      <w:pPr>
-        <w:rPr>
-          <w:sz w:val="32"/>
-          <w:szCs w:val="32"/>
-        </w:rPr>
-      </w:pPr>
-    </w:p>
-    <w:p>
-      <w:pPr>
-        <w:rPr>
-          <w:sz w:val="32"/>
-          <w:szCs w:val="32"/>
-        </w:rPr>
-      </w:pPr>
-    </w:p>
-    <w:p>
-      <w:pPr>
-        <w:rPr>
-          <w:sz w:val="32"/>
-          <w:szCs w:val="32"/>
-        </w:rPr>
-      </w:pPr>
+          <w:rFonts w:ascii="Arial" w:hAnsi="Arial" w:cs="Arial"/>
+          <w:b/>
+          <w:bCs/>
+        </w:rPr>
+      </w:pPr>
+      <w:r>
+        <w:rPr>
+          <w:rFonts w:ascii="Arial" w:hAnsi="Arial" w:cs="Arial"/>
+          <w:b/>
+          <w:bCs/>
+        </w:rPr>
+        <w:t>Code Implementation for Optimizers</w:t>
+      </w:r>
+    </w:p>
+    <w:p>
+      <w:pPr>
+        <w:rPr>
+          <w:rFonts w:ascii="Arial" w:hAnsi="Arial" w:cs="Arial"/>
+        </w:rPr>
+      </w:pPr>
+      <w:r>
+        <w:rPr>
+          <w:rFonts w:ascii="Arial" w:hAnsi="Arial" w:cs="Arial"/>
+        </w:rPr>
+        <w:t xml:space="preserve">The study compared SGD with Momentum, which scales gradients with learning rate, and SGD with Momentum, which incorporates past gradients to accelerate convergence. SGD reduced loss from 2.3378 to 2.3310 after 20 epochs, while Momentum showed faster convergence. The loss graph demonstrates momentum's advantage, smoothing the </w:t>
+      </w:r>
+      <w:r>
+        <w:rPr>
+          <w:rFonts w:ascii="Arial" w:hAnsi="Arial" w:cs="Arial"/>
+        </w:rPr>
+        <w:lastRenderedPageBreak/>
+        <w:t>optimization trajectory and improving efficiency in training neural networks, demonstrating that momentum-based optimizers can significantly enhance training speed and performance.</w:t>
+      </w:r>
+    </w:p>
+    <w:p>
+      <w:pPr>
+        <w:rPr>
+          <w:b/>
+          <w:bCs/>
+          <w:sz w:val="32"/>
+          <w:szCs w:val="32"/>
+        </w:rPr>
+      </w:pPr>
+    </w:p>
+    <w:p>
+      <w:pPr>
+        <w:rPr>
+          <w:b/>
+          <w:bCs/>
+          <w:sz w:val="32"/>
+          <w:szCs w:val="32"/>
+        </w:rPr>
+      </w:pPr>
+    </w:p>
+    <w:p>
+      <w:pPr>
+        <w:rPr>
+          <w:b/>
+          <w:bCs/>
+          <w:sz w:val="32"/>
+          <w:szCs w:val="32"/>
+        </w:rPr>
+      </w:pPr>
+    </w:p>
+    <w:p>
+      <w:pPr>
+        <w:rPr>
+          <w:b/>
+          <w:bCs/>
+          <w:sz w:val="32"/>
+          <w:szCs w:val="32"/>
+        </w:rPr>
+      </w:pPr>
+    </w:p>
+    <w:p>
+      <w:pPr>
+        <w:rPr>
+          <w:b/>
+          <w:bCs/>
+          <w:sz w:val="32"/>
+          <w:szCs w:val="32"/>
+        </w:rPr>
+      </w:pPr>
+    </w:p>
+    <w:p>
+      <w:pPr>
+        <w:rPr>
+          <w:b/>
+          <w:bCs/>
+          <w:sz w:val="32"/>
+          <w:szCs w:val="32"/>
+        </w:rPr>
+      </w:pPr>
+    </w:p>
+    <w:p>
+      <w:pPr>
+        <w:rPr>
+          <w:b/>
+          <w:bCs/>
+          <w:sz w:val="32"/>
+          <w:szCs w:val="32"/>
+        </w:rPr>
+      </w:pPr>
+    </w:p>
+    <w:p>
+      <w:pPr>
+        <w:rPr>
+          <w:b/>
+          <w:bCs/>
+          <w:sz w:val="32"/>
+          <w:szCs w:val="32"/>
+        </w:rPr>
+      </w:pPr>
+    </w:p>
+    <w:p>
+      <w:pPr>
+        <w:rPr>
+          <w:b/>
+          <w:bCs/>
+          <w:sz w:val="32"/>
+          <w:szCs w:val="32"/>
+        </w:rPr>
+      </w:pPr>
+    </w:p>
+    <w:p>
+      <w:pPr>
+        <w:rPr>
+          <w:b/>
+          <w:bCs/>
+          <w:sz w:val="32"/>
+          <w:szCs w:val="32"/>
+        </w:rPr>
+      </w:pPr>
+    </w:p>
+    <w:p>
+      <w:pPr>
+        <w:rPr>
+          <w:b/>
+          <w:bCs/>
+          <w:sz w:val="32"/>
+          <w:szCs w:val="32"/>
+        </w:rPr>
+      </w:pPr>
+    </w:p>
+    <w:p>
+      <w:pPr>
+        <w:rPr>
+          <w:b/>
+          <w:bCs/>
+          <w:sz w:val="32"/>
+          <w:szCs w:val="32"/>
+        </w:rPr>
+      </w:pPr>
+    </w:p>
+    <w:p>
+      <w:pPr>
+        <w:rPr>
+          <w:b/>
+          <w:bCs/>
+          <w:sz w:val="32"/>
+          <w:szCs w:val="32"/>
+        </w:rPr>
+      </w:pPr>
+    </w:p>
+    <w:p>
+      <w:pPr>
+        <w:rPr>
+          <w:b/>
+          <w:bCs/>
+          <w:sz w:val="32"/>
+          <w:szCs w:val="32"/>
+        </w:rPr>
+      </w:pPr>
+    </w:p>
+    <w:p>
+      <w:pPr>
+        <w:rPr>
+          <w:b/>
+          <w:bCs/>
+          <w:sz w:val="32"/>
+          <w:szCs w:val="32"/>
+        </w:rPr>
+      </w:pPr>
+    </w:p>
+    <w:p>
+      <w:pPr>
+        <w:rPr>
+          <w:b/>
+          <w:bCs/>
+          <w:sz w:val="32"/>
+          <w:szCs w:val="32"/>
+        </w:rPr>
+      </w:pPr>
+    </w:p>
+    <w:p>
+      <w:pPr>
+        <w:rPr>
+          <w:b/>
+          <w:bCs/>
+          <w:sz w:val="32"/>
+          <w:szCs w:val="32"/>
+        </w:rPr>
+      </w:pPr>
+    </w:p>
+    <w:p>
+      <w:pPr>
+        <w:rPr>
+          <w:b/>
+          <w:bCs/>
+          <w:sz w:val="32"/>
+          <w:szCs w:val="32"/>
+        </w:rPr>
+      </w:pPr>
+    </w:p>
+    <w:p>
+      <w:pPr>
+        <w:rPr>
+          <w:b/>
+          <w:bCs/>
+          <w:sz w:val="32"/>
+          <w:szCs w:val="32"/>
+        </w:rPr>
+      </w:pPr>
+    </w:p>
+    <w:p>
+      <w:pPr>
+        <w:rPr>
+          <w:b/>
+          <w:bCs/>
+          <w:sz w:val="32"/>
+          <w:szCs w:val="32"/>
+        </w:rPr>
+      </w:pPr>
+    </w:p>
+    <w:p>
+      <w:pPr>
+        <w:rPr>
+          <w:b/>
+          <w:bCs/>
+          <w:sz w:val="32"/>
+          <w:szCs w:val="32"/>
+        </w:rPr>
+      </w:pPr>
+    </w:p>
+    <w:p>
+      <w:pPr>
+        <w:rPr>
+          <w:b/>
+          <w:bCs/>
+          <w:sz w:val="32"/>
+          <w:szCs w:val="32"/>
+        </w:rPr>
+      </w:pPr>
+    </w:p>
+    <w:p>
+      <w:pPr>
+        <w:rPr>
+          <w:b/>
+          <w:bCs/>
+          <w:sz w:val="32"/>
+          <w:szCs w:val="32"/>
+        </w:rPr>
+      </w:pPr>
+    </w:p>
+    <w:p>
+      <w:pPr>
+        <w:rPr>
+          <w:b/>
+          <w:bCs/>
+          <w:sz w:val="32"/>
+          <w:szCs w:val="32"/>
+        </w:rPr>
+      </w:pPr>
+      <w:r>
+        <w:rPr>
+          <w:b/>
+          <w:bCs/>
+          <w:sz w:val="32"/>
+          <w:szCs w:val="32"/>
+        </w:rPr>
+        <w:lastRenderedPageBreak/>
+        <w:t>Ref</w:t>
+      </w:r>
+      <w:r>
+        <w:rPr>
+          <w:b/>
+          <w:bCs/>
+          <w:sz w:val="32"/>
+          <w:szCs w:val="32"/>
+        </w:rPr>
+        <w:t>e</w:t>
+      </w:r>
+      <w:r>
+        <w:rPr>
+          <w:b/>
+          <w:bCs/>
+          <w:sz w:val="32"/>
+          <w:szCs w:val="32"/>
+        </w:rPr>
+        <w:t>rences</w:t>
+      </w:r>
+    </w:p>
+    <w:p>
+      <w:pPr>
+        <w:rPr>
+          <w:sz w:val="32"/>
+          <w:szCs w:val="32"/>
+        </w:rPr>
+      </w:pPr>
+      <w:r>
+        <w:rPr>
+          <w:sz w:val="32"/>
+          <w:szCs w:val="32"/>
+        </w:rPr>
+        <w:t>Appendix 1:</w:t>
+      </w:r>
+    </w:p>
+    <w:p>
+      <w:pPr>
+        <w:rPr>
+          <w:b/>
+          <w:bCs/>
+          <w:sz w:val="32"/>
+          <w:szCs w:val="32"/>
+        </w:rPr>
+      </w:pPr>
+      <w:r>
+        <w:rPr>
+          <w:b/>
+          <w:bCs/>
+          <w:noProof/>
+          <w:sz w:val="32"/>
+          <w:szCs w:val="32"/>
+        </w:rPr>
+        <w:drawing>
+          <wp:inline distT="0" distB="0" distL="0" distR="0" wp14:anchorId="44EFCF4E" wp14:editId="38398A66">
+            <wp:extent cx="4381500" cy="2095500"/>
+            <wp:effectExtent l="0" t="0" r="0" b="0"/>
+            <wp:docPr id="1905630905" name="Picture 1" descr="A black screen with white text&#10;&#10;Description automatically generated"/>
+            <wp:cNvGraphicFramePr>
+              <a:graphicFrameLocks xmlns:a="http://schemas.openxmlformats.org/drawingml/2006/main" noChangeAspect="1"/>
+            </wp:cNvGraphicFramePr>
+            <a:graphic xmlns:a="http://schemas.openxmlformats.org/drawingml/2006/main">
+              <a:graphicData uri="http://schemas.openxmlformats.org/drawingml/2006/picture">
+                <pic:pic xmlns:pic="http://schemas.openxmlformats.org/drawingml/2006/picture">
+                  <pic:nvPicPr>
+                    <pic:cNvPr id="1905630905" name="Picture 1" descr="A black screen with white text&#10;&#10;Description automatically generated"/>
+                    <pic:cNvPicPr/>
+                  </pic:nvPicPr>
+                  <pic:blipFill>
+                    <a:blip r:embed="rId8">
+                      <a:extLst>
+                        <a:ext uri="{28A0092B-C50C-407E-A947-70E740481C1C}">
+                          <a14:useLocalDpi xmlns:a14="http://schemas.microsoft.com/office/drawing/2010/main" val="0"/>
+                        </a:ext>
+                      </a:extLst>
+                    </a:blip>
+                    <a:stretch>
+                      <a:fillRect/>
+                    </a:stretch>
+                  </pic:blipFill>
+                  <pic:spPr>
+                    <a:xfrm>
+                      <a:off x="0" y="0"/>
+                      <a:ext cx="4381500" cy="2095500"/>
+                    </a:xfrm>
+                    <a:prstGeom prst="rect">
+                      <a:avLst/>
+                    </a:prstGeom>
+                  </pic:spPr>
+                </pic:pic>
+              </a:graphicData>
+            </a:graphic>
+          </wp:inline>
+        </w:drawing>
+      </w:r>
+    </w:p>
+    <w:p>
+      <w:pPr>
+        <w:rPr>
+          <w:sz w:val="32"/>
+          <w:szCs w:val="32"/>
+        </w:rPr>
+      </w:pPr>
+    </w:p>
+    <w:p>
+      <w:pPr>
+        <w:rPr>
+          <w:sz w:val="32"/>
+          <w:szCs w:val="32"/>
+        </w:rPr>
+      </w:pPr>
+    </w:p>
+    <w:p>
+      <w:pPr>
+        <w:rPr>
+          <w:sz w:val="32"/>
+          <w:szCs w:val="32"/>
+        </w:rPr>
+      </w:pPr>
+      <w:r>
+        <w:rPr>
+          <w:sz w:val="32"/>
+          <w:szCs w:val="32"/>
+        </w:rPr>
+        <w:t>Appendix 2:</w:t>
+      </w:r>
+    </w:p>
+    <w:p>
+      <w:pPr>
+        <w:rPr>
+          <w:sz w:val="32"/>
+          <w:szCs w:val="32"/>
+        </w:rPr>
+      </w:pPr>
+      <w:r>
+        <w:rPr>
+          <w:noProof/>
+          <w:sz w:val="32"/>
+          <w:szCs w:val="32"/>
+        </w:rPr>
+        <w:drawing>
+          <wp:inline distT="0" distB="0" distL="0" distR="0" wp14:anchorId="348D9969" wp14:editId="127F45B9">
+            <wp:extent cx="4360658" cy="4386263"/>
+            <wp:effectExtent l="0" t="0" r="0" b="0"/>
+            <wp:docPr id="501397239" name="Picture 2" descr="A collage of images of animals&#10;&#10;Description automatically generated"/>
+            <wp:cNvGraphicFramePr>
+              <a:graphicFrameLocks xmlns:a="http://schemas.openxmlformats.org/drawingml/2006/main" noChangeAspect="1"/>
+            </wp:cNvGraphicFramePr>
+            <a:graphic xmlns:a="http://schemas.openxmlformats.org/drawingml/2006/main">
+              <a:graphicData uri="http://schemas.openxmlformats.org/drawingml/2006/picture">
+                <pic:pic xmlns:pic="http://schemas.openxmlformats.org/drawingml/2006/picture">
+                  <pic:nvPicPr>
+                    <pic:cNvPr id="501397239" name="Picture 2" descr="A collage of images of animals&#10;&#10;Description automatically generated"/>
+                    <pic:cNvPicPr/>
+                  </pic:nvPicPr>
+                  <pic:blipFill>
+                    <a:blip r:embed="rId9" cstate="print">
+                      <a:extLst>
+                        <a:ext uri="{28A0092B-C50C-407E-A947-70E740481C1C}">
+                          <a14:useLocalDpi xmlns:a14="http://schemas.microsoft.com/office/drawing/2010/main" val="0"/>
+                        </a:ext>
+                      </a:extLst>
+                    </a:blip>
+                    <a:stretch>
+                      <a:fillRect/>
+                    </a:stretch>
+                  </pic:blipFill>
+                  <pic:spPr>
+                    <a:xfrm>
+                      <a:off x="0" y="0"/>
+                      <a:ext cx="4415262" cy="4441188"/>
+                    </a:xfrm>
+                    <a:prstGeom prst="rect">
+                      <a:avLst/>
+                    </a:prstGeom>
+                  </pic:spPr>
+                </pic:pic>
+              </a:graphicData>
+            </a:graphic>
+          </wp:inline>
+        </w:drawing>
+      </w:r>
+    </w:p>
+    <w:p>
+      <w:pPr>
+        <w:rPr>
+          <w:sz w:val="32"/>
+          <w:szCs w:val="32"/>
+        </w:rPr>
+      </w:pPr>
+    </w:p>
+    <w:p>
+      <w:pPr>
+        <w:rPr>
+          <w:sz w:val="32"/>
+          <w:szCs w:val="32"/>
+        </w:rPr>
+      </w:pPr>
+      <w:r>
+        <w:rPr>
+          <w:sz w:val="32"/>
+          <w:szCs w:val="32"/>
+        </w:rPr>
+        <w:lastRenderedPageBreak/>
+        <w:t>Appendix 3:</w:t>
+      </w:r>
+    </w:p>
+    <w:p>
+      <w:pPr>
+        <w:rPr>
+          <w:sz w:val="32"/>
+          <w:szCs w:val="32"/>
+        </w:rPr>
+      </w:pPr>
+      <w:r>
+        <w:rPr>
+          <w:noProof/>
+          <w:sz w:val="32"/>
+          <w:szCs w:val="32"/>
+        </w:rPr>
+        <w:drawing>
+          <wp:inline distT="0" distB="0" distL="0" distR="0" wp14:anchorId="22DE24DF" wp14:editId="77CC7C9F">
+            <wp:extent cx="2018330" cy="3286125"/>
+            <wp:effectExtent l="0" t="0" r="1270" b="3175"/>
+            <wp:docPr id="1996488321" name="Picture 3" descr="A screen shot of a black screen&#10;&#10;Description automatically generated"/>
+            <wp:cNvGraphicFramePr>
+              <a:graphicFrameLocks xmlns:a="http://schemas.openxmlformats.org/drawingml/2006/main" noChangeAspect="1"/>
+            </wp:cNvGraphicFramePr>
+            <a:graphic xmlns:a="http://schemas.openxmlformats.org/drawingml/2006/main">
+              <a:graphicData uri="http://schemas.openxmlformats.org/drawingml/2006/picture">
+                <pic:pic xmlns:pic="http://schemas.openxmlformats.org/drawingml/2006/picture">
+                  <pic:nvPicPr>
+                    <pic:cNvPr id="1996488321" name="Picture 3" descr="A screen shot of a black screen&#10;&#10;Description automatically generated"/>
+                    <pic:cNvPicPr/>
+                  </pic:nvPicPr>
+                  <pic:blipFill>
+                    <a:blip r:embed="rId10">
+                      <a:extLst>
+                        <a:ext uri="{28A0092B-C50C-407E-A947-70E740481C1C}">
+                          <a14:useLocalDpi xmlns:a14="http://schemas.microsoft.com/office/drawing/2010/main" val="0"/>
+                        </a:ext>
+                      </a:extLst>
+                    </a:blip>
+                    <a:stretch>
+                      <a:fillRect/>
+                    </a:stretch>
+                  </pic:blipFill>
+                  <pic:spPr>
+                    <a:xfrm>
+                      <a:off x="0" y="0"/>
+                      <a:ext cx="2024628" cy="3296379"/>
+                    </a:xfrm>
+                    <a:prstGeom prst="rect">
+                      <a:avLst/>
+                    </a:prstGeom>
+                  </pic:spPr>
+                </pic:pic>
+              </a:graphicData>
+            </a:graphic>
+          </wp:inline>
+        </w:drawing>
+      </w:r>
+    </w:p>
+    <w:p>
+      <w:pPr>
+        <w:rPr>
+          <w:sz w:val="32"/>
+          <w:szCs w:val="32"/>
+        </w:rPr>
+      </w:pPr>
+    </w:p>
+    <w:p>
+      <w:pPr>
+        <w:rPr>
+          <w:sz w:val="32"/>
+          <w:szCs w:val="32"/>
+        </w:rPr>
+      </w:pPr>
+    </w:p>
+    <w:p>
+      <w:pPr>
+        <w:rPr>
+          <w:sz w:val="32"/>
+          <w:szCs w:val="32"/>
+        </w:rPr>
+      </w:pPr>
+      <w:r>
+        <w:rPr>
+          <w:sz w:val="32"/>
+          <w:szCs w:val="32"/>
+        </w:rPr>
+        <w:t>Appendix 4:</w:t>
+      </w:r>
+    </w:p>
+    <w:p>
+      <w:pPr>
+        <w:rPr>
+          <w:sz w:val="32"/>
+          <w:szCs w:val="32"/>
+        </w:rPr>
+      </w:pPr>
+      <w:r>
+        <w:rPr>
+          <w:noProof/>
+          <w:sz w:val="32"/>
+          <w:szCs w:val="32"/>
+        </w:rPr>
+        <w:drawing>
+          <wp:inline distT="0" distB="0" distL="0" distR="0" wp14:anchorId="158B5AF3" wp14:editId="7AD5CEF4">
+            <wp:extent cx="4144219" cy="2828925"/>
+            <wp:effectExtent l="0" t="0" r="0" b="3175"/>
+            <wp:docPr id="1229995725" name="Picture 7" descr="A graph with a line&#10;&#10;Description automatically generated"/>
+            <wp:cNvGraphicFramePr>
+              <a:graphicFrameLocks xmlns:a="http://schemas.openxmlformats.org/drawingml/2006/main" noChangeAspect="1"/>
+            </wp:cNvGraphicFramePr>
+            <a:graphic xmlns:a="http://schemas.openxmlformats.org/drawingml/2006/main">
+              <a:graphicData uri="http://schemas.openxmlformats.org/drawingml/2006/picture">
+                <pic:pic xmlns:pic="http://schemas.openxmlformats.org/drawingml/2006/picture">
+                  <pic:nvPicPr>
+                    <pic:cNvPr id="1229995725" name="Picture 7" descr="A graph with a line&#10;&#10;Description automatically generated"/>
+                    <pic:cNvPicPr/>
+                  </pic:nvPicPr>
+                  <pic:blipFill>
+                    <a:blip r:embed="rId11">
+                      <a:extLst>
+                        <a:ext uri="{28A0092B-C50C-407E-A947-70E740481C1C}">
+                          <a14:useLocalDpi xmlns:a14="http://schemas.microsoft.com/office/drawing/2010/main" val="0"/>
+                        </a:ext>
+                      </a:extLst>
+                    </a:blip>
+                    <a:stretch>
+                      <a:fillRect/>
+                    </a:stretch>
+                  </pic:blipFill>
+                  <pic:spPr>
+                    <a:xfrm>
+                      <a:off x="0" y="0"/>
+                      <a:ext cx="4149695" cy="2832663"/>
+                    </a:xfrm>
+                    <a:prstGeom prst="rect">
+                      <a:avLst/>
+                    </a:prstGeom>
+                  </pic:spPr>
+                </pic:pic>
+              </a:graphicData>
+            </a:graphic>
+          </wp:inline>
+        </w:drawing>
+      </w:r>
+    </w:p>
+    <w:p>
+      <w:pPr>
+        <w:rPr>
+          <w:sz w:val="32"/>
+          <w:szCs w:val="32"/>
+        </w:rPr>
+      </w:pPr>
+    </w:p>
+    <w:p>
+      <w:pPr>
+        <w:rPr>
+          <w:sz w:val="32"/>
+          <w:szCs w:val="32"/>
+        </w:rPr>
+      </w:pPr>
+    </w:p>
+    <w:p>
+      <w:pPr>
+        <w:rPr>
+          <w:sz w:val="32"/>
+          <w:szCs w:val="32"/>
+        </w:rPr>
+      </w:pPr>
+    </w:p>
+    <w:p>
+      <w:pPr>
+        <w:rPr>
+          <w:sz w:val="32"/>
+          <w:szCs w:val="32"/>
+        </w:rPr>
+      </w:pPr>
+      <w:r>
+        <w:rPr>
+          <w:sz w:val="32"/>
+          <w:szCs w:val="32"/>
+        </w:rPr>
+        <w:lastRenderedPageBreak/>
+        <w:t>Appendix 5:</w:t>
+      </w:r>
+    </w:p>
+    <w:p>
+      <w:pPr>
+        <w:rPr>
+          <w:sz w:val="32"/>
+          <w:szCs w:val="32"/>
+        </w:rPr>
+      </w:pPr>
+      <w:r>
+        <w:rPr>
+          <w:noProof/>
+          <w:sz w:val="32"/>
+          <w:szCs w:val="32"/>
+        </w:rPr>
+        <w:drawing>
+          <wp:inline distT="0" distB="0" distL="0" distR="0" wp14:anchorId="38618E54" wp14:editId="777155C2">
+            <wp:extent cx="3862210" cy="2543175"/>
+            <wp:effectExtent l="0" t="0" r="0" b="0"/>
+            <wp:docPr id="1780983388" name="Picture 8" descr="A graph showing a line&#10;&#10;Description automatically generated"/>
+            <wp:cNvGraphicFramePr>
+              <a:graphicFrameLocks xmlns:a="http://schemas.openxmlformats.org/drawingml/2006/main" noChangeAspect="1"/>
+            </wp:cNvGraphicFramePr>
+            <a:graphic xmlns:a="http://schemas.openxmlformats.org/drawingml/2006/main">
+              <a:graphicData uri="http://schemas.openxmlformats.org/drawingml/2006/picture">
+                <pic:pic xmlns:pic="http://schemas.openxmlformats.org/drawingml/2006/picture">
+                  <pic:nvPicPr>
+                    <pic:cNvPr id="1780983388" name="Picture 8" descr="A graph showing a line&#10;&#10;Description automatically generated"/>
+                    <pic:cNvPicPr/>
+                  </pic:nvPicPr>
+                  <pic:blipFill>
+                    <a:blip r:embed="rId12">
+                      <a:extLst>
+                        <a:ext uri="{28A0092B-C50C-407E-A947-70E740481C1C}">
+                          <a14:useLocalDpi xmlns:a14="http://schemas.microsoft.com/office/drawing/2010/main" val="0"/>
+                        </a:ext>
+                      </a:extLst>
+                    </a:blip>
+                    <a:stretch>
+                      <a:fillRect/>
+                    </a:stretch>
+                  </pic:blipFill>
+                  <pic:spPr>
+                    <a:xfrm>
+                      <a:off x="0" y="0"/>
+                      <a:ext cx="3876678" cy="2552702"/>
+                    </a:xfrm>
+                    <a:prstGeom prst="rect">
+                      <a:avLst/>
+                    </a:prstGeom>
+                  </pic:spPr>
+                </pic:pic>
+              </a:graphicData>
+            </a:graphic>
+          </wp:inline>
+        </w:drawing>
+      </w:r>
+    </w:p>
+    <w:p>
+      <w:pPr>
+        <w:rPr>
+          <w:sz w:val="32"/>
+          <w:szCs w:val="32"/>
+        </w:rPr>
+      </w:pPr>
+    </w:p>
+    <w:p>
+      <w:pPr>
+        <w:rPr>
+          <w:sz w:val="32"/>
+          <w:szCs w:val="32"/>
+        </w:rPr>
+      </w:pPr>
+    </w:p>
+    <w:p>
+      <w:pPr>
+        <w:rPr>
+          <w:sz w:val="32"/>
+          <w:szCs w:val="32"/>
+        </w:rPr>
+      </w:pPr>
+    </w:p>
+    <w:p>
+      <w:pPr>
+        <w:rPr>
+          <w:sz w:val="32"/>
+          <w:szCs w:val="32"/>
+        </w:rPr>
+      </w:pPr>
+      <w:r>
+        <w:rPr>
+          <w:sz w:val="32"/>
+          <w:szCs w:val="32"/>
+        </w:rPr>
+        <w:t>Appendix 6:</w:t>
+      </w:r>
+    </w:p>
+    <w:p>
+      <w:pPr>
+        <w:rPr>
+          <w:sz w:val="32"/>
+          <w:szCs w:val="32"/>
+        </w:rPr>
+      </w:pPr>
+      <w:r>
+        <w:rPr>
+          <w:noProof/>
+          <w:sz w:val="32"/>
+          <w:szCs w:val="32"/>
+        </w:rPr>
+        <w:drawing>
+          <wp:inline distT="0" distB="0" distL="0" distR="0" wp14:anchorId="76190638" wp14:editId="51F3DBB3">
+            <wp:extent cx="1857375" cy="1857375"/>
+            <wp:effectExtent l="0" t="0" r="0" b="0"/>
+            <wp:docPr id="967968031" name="Picture 9" descr="A black screen with white text&#10;&#10;Description automatically generated"/>
+            <wp:cNvGraphicFramePr>
+              <a:graphicFrameLocks xmlns:a="http://schemas.openxmlformats.org/drawingml/2006/main" noChangeAspect="1"/>
+            </wp:cNvGraphicFramePr>
+            <a:graphic xmlns:a="http://schemas.openxmlformats.org/drawingml/2006/main">
+              <a:graphicData uri="http://schemas.openxmlformats.org/drawingml/2006/picture">
+                <pic:pic xmlns:pic="http://schemas.openxmlformats.org/drawingml/2006/picture">
+                  <pic:nvPicPr>
+                    <pic:cNvPr id="967968031" name="Picture 9" descr="A black screen with white text&#10;&#10;Description automatically generated"/>
+                    <pic:cNvPicPr/>
+                  </pic:nvPicPr>
+                  <pic:blipFill>
+                    <a:blip r:embed="rId13">
+                      <a:extLst>
+                        <a:ext uri="{28A0092B-C50C-407E-A947-70E740481C1C}">
+                          <a14:useLocalDpi xmlns:a14="http://schemas.microsoft.com/office/drawing/2010/main" val="0"/>
+                        </a:ext>
+                      </a:extLst>
+                    </a:blip>
+                    <a:stretch>
+                      <a:fillRect/>
+                    </a:stretch>
+                  </pic:blipFill>
+                  <pic:spPr>
+                    <a:xfrm>
+                      <a:off x="0" y="0"/>
+                      <a:ext cx="1860905" cy="1860905"/>
+                    </a:xfrm>
+                    <a:prstGeom prst="rect">
+                      <a:avLst/>
+                    </a:prstGeom>
+                  </pic:spPr>
+                </pic:pic>
+              </a:graphicData>
+            </a:graphic>
+          </wp:inline>
+        </w:drawing>
+      </w:r>
+    </w:p>
+    <w:p>
+      <w:pPr>
+        <w:rPr>
+          <w:sz w:val="32"/>
+          <w:szCs w:val="32"/>
+        </w:rPr>
+      </w:pPr>
+    </w:p>
+    <w:p>
+      <w:pPr>
+        <w:rPr>
+          <w:sz w:val="32"/>
+          <w:szCs w:val="32"/>
+        </w:rPr>
+      </w:pPr>
+    </w:p>
+    <w:p>
+      <w:pPr>
+        <w:rPr>
+          <w:sz w:val="32"/>
+          <w:szCs w:val="32"/>
+        </w:rPr>
+      </w:pPr>
+    </w:p>
+    <w:p>
+      <w:pPr>
+        <w:rPr>
+          <w:sz w:val="32"/>
+          <w:szCs w:val="32"/>
+        </w:rPr>
+      </w:pPr>
+    </w:p>
+    <w:p>
+      <w:pPr>
+        <w:rPr>
+          <w:sz w:val="32"/>
+          <w:szCs w:val="32"/>
+        </w:rPr>
+      </w:pPr>
+    </w:p>
+    <w:p>
+      <w:pPr>
+        <w:rPr>
+          <w:sz w:val="32"/>
+          <w:szCs w:val="32"/>
+        </w:rPr>
+      </w:pPr>
+    </w:p>
+    <w:p>
+      <w:pPr>
+        <w:rPr>
+          <w:sz w:val="32"/>
+          <w:szCs w:val="32"/>
+        </w:rPr>
+      </w:pPr>
+      <w:r>
+        <w:rPr>
+          <w:sz w:val="32"/>
+          <w:szCs w:val="32"/>
+        </w:rPr>
+        <w:lastRenderedPageBreak/>
+        <w:t>Appendix 7:</w:t>
+      </w:r>
+    </w:p>
+    <w:p>
+      <w:pPr>
+        <w:rPr>
+          <w:sz w:val="32"/>
+          <w:szCs w:val="32"/>
+        </w:rPr>
+      </w:pPr>
+      <w:r>
+        <w:rPr>
+          <w:noProof/>
+          <w:sz w:val="32"/>
+          <w:szCs w:val="32"/>
+        </w:rPr>
+        <w:drawing>
+          <wp:inline distT="0" distB="0" distL="0" distR="0" wp14:anchorId="4B2EFE0D" wp14:editId="13405558">
+            <wp:extent cx="4322379" cy="3429000"/>
+            <wp:effectExtent l="0" t="0" r="0" b="0"/>
+            <wp:docPr id="2057939322" name="Picture 10" descr="A graph with a line&#10;&#10;Description automatically generated"/>
+            <wp:cNvGraphicFramePr>
+              <a:graphicFrameLocks xmlns:a="http://schemas.openxmlformats.org/drawingml/2006/main" noChangeAspect="1"/>
+            </wp:cNvGraphicFramePr>
+            <a:graphic xmlns:a="http://schemas.openxmlformats.org/drawingml/2006/main">
+              <a:graphicData uri="http://schemas.openxmlformats.org/drawingml/2006/picture">
+                <pic:pic xmlns:pic="http://schemas.openxmlformats.org/drawingml/2006/picture">
+                  <pic:nvPicPr>
+                    <pic:cNvPr id="2057939322" name="Picture 10" descr="A graph with a line&#10;&#10;Description automatically generated"/>
+                    <pic:cNvPicPr/>
+                  </pic:nvPicPr>
+                  <pic:blipFill>
+                    <a:blip r:embed="rId14">
+                      <a:extLst>
+                        <a:ext uri="{28A0092B-C50C-407E-A947-70E740481C1C}">
+                          <a14:useLocalDpi xmlns:a14="http://schemas.microsoft.com/office/drawing/2010/main" val="0"/>
+                        </a:ext>
+                      </a:extLst>
+                    </a:blip>
+                    <a:stretch>
+                      <a:fillRect/>
+                    </a:stretch>
+                  </pic:blipFill>
+                  <pic:spPr>
+                    <a:xfrm>
+                      <a:off x="0" y="0"/>
+                      <a:ext cx="4332922" cy="3437364"/>
+                    </a:xfrm>
+                    <a:prstGeom prst="rect">
+                      <a:avLst/>
+                    </a:prstGeom>
+                  </pic:spPr>
+                </pic:pic>
+              </a:graphicData>
+            </a:graphic>
+          </wp:inline>
+        </w:drawing>
+      </w:r>
+    </w:p>
+    <w:p>
+      <w:pPr>
+        <w:rPr>
+          <w:sz w:val="32"/>
+          <w:szCs w:val="32"/>
+        </w:rPr>
+      </w:pPr>
+    </w:p>
+    <w:p>
+      <w:pPr>
+        <w:rPr>
+          <w:sz w:val="32"/>
+          <w:szCs w:val="32"/>
+        </w:rPr>
+      </w:pPr>
+    </w:p>
+    <w:p>
+      <w:pPr>
+        <w:rPr>
+          <w:sz w:val="32"/>
+          <w:szCs w:val="32"/>
+        </w:rPr>
+      </w:pPr>
+      <w:r>
+        <w:rPr>
+          <w:sz w:val="32"/>
+          <w:szCs w:val="32"/>
+        </w:rPr>
+        <w:t>Appendix 8:</w:t>
+      </w:r>
+    </w:p>
+    <w:p>
+      <w:pPr>
+        <w:rPr>
+          <w:sz w:val="32"/>
+          <w:szCs w:val="32"/>
+        </w:rPr>
+      </w:pPr>
+      <w:r>
+        <w:rPr>
+          <w:noProof/>
+          <w:sz w:val="32"/>
+          <w:szCs w:val="32"/>
+        </w:rPr>
+        <w:drawing>
+          <wp:inline distT="0" distB="0" distL="0" distR="0" wp14:anchorId="5FF0708E" wp14:editId="2616D95A">
+            <wp:extent cx="1778000" cy="2882900"/>
+            <wp:effectExtent l="0" t="0" r="0" b="0"/>
+            <wp:docPr id="376493419" name="Picture 11" descr="A screen shot of a black screen&#10;&#10;Description automatically generated"/>
+            <wp:cNvGraphicFramePr>
+              <a:graphicFrameLocks xmlns:a="http://schemas.openxmlformats.org/drawingml/2006/main" noChangeAspect="1"/>
+            </wp:cNvGraphicFramePr>
+            <a:graphic xmlns:a="http://schemas.openxmlformats.org/drawingml/2006/main">
+              <a:graphicData uri="http://schemas.openxmlformats.org/drawingml/2006/picture">
+                <pic:pic xmlns:pic="http://schemas.openxmlformats.org/drawingml/2006/picture">
+                  <pic:nvPicPr>
+                    <pic:cNvPr id="376493419" name="Picture 11" descr="A screen shot of a black screen&#10;&#10;Description automatically generated"/>
+                    <pic:cNvPicPr/>
+                  </pic:nvPicPr>
+                  <pic:blipFill>
+                    <a:blip r:embed="rId15">
+                      <a:extLst>
+                        <a:ext uri="{28A0092B-C50C-407E-A947-70E740481C1C}">
+                          <a14:useLocalDpi xmlns:a14="http://schemas.microsoft.com/office/drawing/2010/main" val="0"/>
+                        </a:ext>
+                      </a:extLst>
+                    </a:blip>
+                    <a:stretch>
+                      <a:fillRect/>
+                    </a:stretch>
+                  </pic:blipFill>
+                  <pic:spPr>
+                    <a:xfrm>
+                      <a:off x="0" y="0"/>
+                      <a:ext cx="1778000" cy="2882900"/>
+                    </a:xfrm>
+                    <a:prstGeom prst="rect">
+                      <a:avLst/>
+                    </a:prstGeom>
+                  </pic:spPr>
+                </pic:pic>
+              </a:graphicData>
+            </a:graphic>
+          </wp:inline>
+        </w:drawing>
+      </w:r>
+    </w:p>
+    <w:p>
+      <w:pPr>
+        <w:rPr>
+          <w:sz w:val="32"/>
+          <w:szCs w:val="32"/>
+        </w:rPr>
+      </w:pPr>
+    </w:p>
+    <w:p>
+      <w:pPr>
+        <w:rPr>
+          <w:sz w:val="32"/>
+          <w:szCs w:val="32"/>
+        </w:rPr>
+      </w:pPr>
+    </w:p>
+    <w:p>
+      <w:pPr>
+        <w:rPr>
+          <w:sz w:val="32"/>
+          <w:szCs w:val="32"/>
+        </w:rPr>
+      </w:pPr>
+      <w:r>
+        <w:rPr>
+          <w:sz w:val="32"/>
+          <w:szCs w:val="32"/>
+        </w:rPr>
+        <w:lastRenderedPageBreak/>
+        <w:t>Appendix 9:</w:t>
+      </w:r>
+    </w:p>
+    <w:p>
+      <w:pPr>
+        <w:rPr>
+          <w:sz w:val="32"/>
+          <w:szCs w:val="32"/>
+        </w:rPr>
+      </w:pPr>
+      <w:r>
+        <w:rPr>
+          <w:noProof/>
+          <w:sz w:val="32"/>
+          <w:szCs w:val="32"/>
+        </w:rPr>
+        <w:drawing>
+          <wp:inline distT="0" distB="0" distL="0" distR="0" wp14:anchorId="72F739AF" wp14:editId="559D1701">
+            <wp:extent cx="2108200" cy="2794000"/>
+            <wp:effectExtent l="0" t="0" r="0" b="0"/>
+            <wp:docPr id="423861220" name="Picture 12" descr="A screenshot of a computer screen&#10;&#10;Description automatically generated"/>
+            <wp:cNvGraphicFramePr>
+              <a:graphicFrameLocks xmlns:a="http://schemas.openxmlformats.org/drawingml/2006/main" noChangeAspect="1"/>
+            </wp:cNvGraphicFramePr>
+            <a:graphic xmlns:a="http://schemas.openxmlformats.org/drawingml/2006/main">
+              <a:graphicData uri="http://schemas.openxmlformats.org/drawingml/2006/picture">
+                <pic:pic xmlns:pic="http://schemas.openxmlformats.org/drawingml/2006/picture">
+                  <pic:nvPicPr>
+                    <pic:cNvPr id="423861220" name="Picture 12" descr="A screenshot of a computer screen&#10;&#10;Description automatically generated"/>
+                    <pic:cNvPicPr/>
+                  </pic:nvPicPr>
+                  <pic:blipFill>
+                    <a:blip r:embed="rId16">
+                      <a:extLst>
+                        <a:ext uri="{28A0092B-C50C-407E-A947-70E740481C1C}">
+                          <a14:useLocalDpi xmlns:a14="http://schemas.microsoft.com/office/drawing/2010/main" val="0"/>
+                        </a:ext>
+                      </a:extLst>
+                    </a:blip>
+                    <a:stretch>
+                      <a:fillRect/>
+                    </a:stretch>
+                  </pic:blipFill>
+                  <pic:spPr>
+                    <a:xfrm>
+                      <a:off x="0" y="0"/>
+                      <a:ext cx="2108200" cy="2794000"/>
+                    </a:xfrm>
+                    <a:prstGeom prst="rect">
+                      <a:avLst/>
+                    </a:prstGeom>
+                  </pic:spPr>
+                </pic:pic>
+              </a:graphicData>
+            </a:graphic>
+          </wp:inline>
+        </w:drawing>
+      </w:r>
+    </w:p>
+    <w:p>
+      <w:pPr>
+        <w:rPr>
+          <w:sz w:val="32"/>
+          <w:szCs w:val="32"/>
+        </w:rPr>
+      </w:pPr>
+    </w:p>
+    <w:p>
+      <w:pPr>
+        <w:rPr>
+          <w:sz w:val="32"/>
+          <w:szCs w:val="32"/>
+        </w:rPr>
+      </w:pPr>
+    </w:p>
+    <w:p>
+      <w:pPr>
+        <w:rPr>
+          <w:sz w:val="32"/>
+          <w:szCs w:val="32"/>
+        </w:rPr>
+      </w:pPr>
+    </w:p>
+    <w:p>
+      <w:pPr>
+        <w:rPr>
+          <w:sz w:val="32"/>
+          <w:szCs w:val="32"/>
+        </w:rPr>
+      </w:pPr>
+    </w:p>
+    <w:p>
+      <w:pPr>
+        <w:rPr>
+          <w:sz w:val="32"/>
+          <w:szCs w:val="32"/>
+        </w:rPr>
+      </w:pPr>
+      <w:r>
+        <w:rPr>
+          <w:sz w:val="32"/>
+          <w:szCs w:val="32"/>
+        </w:rPr>
+        <w:t>Appendix 10:</w:t>
+      </w:r>
+    </w:p>
+    <w:p>
+      <w:pPr>
+        <w:rPr>
+          <w:sz w:val="32"/>
+          <w:szCs w:val="32"/>
+        </w:rPr>
+      </w:pPr>
+      <w:r>
+        <w:rPr>
+          <w:noProof/>
+          <w:sz w:val="32"/>
+          <w:szCs w:val="32"/>
+        </w:rPr>
+        <w:drawing>
+          <wp:inline distT="0" distB="0" distL="0" distR="0" wp14:anchorId="173166BC" wp14:editId="06885BE1">
+            <wp:extent cx="4254500" cy="3352800"/>
+            <wp:effectExtent l="0" t="0" r="0" b="0"/>
+            <wp:docPr id="1068144290" name="Picture 13" descr="A graph with a line and a red line&#10;&#10;Description automatically generated"/>
+            <wp:cNvGraphicFramePr>
+              <a:graphicFrameLocks xmlns:a="http://schemas.openxmlformats.org/drawingml/2006/main" noChangeAspect="1"/>
+            </wp:cNvGraphicFramePr>
+            <a:graphic xmlns:a="http://schemas.openxmlformats.org/drawingml/2006/main">
+              <a:graphicData uri="http://schemas.openxmlformats.org/drawingml/2006/picture">
+                <pic:pic xmlns:pic="http://schemas.openxmlformats.org/drawingml/2006/picture">
+                  <pic:nvPicPr>
+                    <pic:cNvPr id="1068144290" name="Picture 13" descr="A graph with a line and a red line&#10;&#10;Description automatically generated"/>
+                    <pic:cNvPicPr/>
+                  </pic:nvPicPr>
+                  <pic:blipFill>
+                    <a:blip r:embed="rId17">
+                      <a:extLst>
+                        <a:ext uri="{28A0092B-C50C-407E-A947-70E740481C1C}">
+                          <a14:useLocalDpi xmlns:a14="http://schemas.microsoft.com/office/drawing/2010/main" val="0"/>
+                        </a:ext>
+                      </a:extLst>
+                    </a:blip>
+                    <a:stretch>
+                      <a:fillRect/>
+                    </a:stretch>
+                  </pic:blipFill>
+                  <pic:spPr>
+                    <a:xfrm>
+                      <a:off x="0" y="0"/>
+                      <a:ext cx="4254500" cy="3352800"/>
+                    </a:xfrm>
+                    <a:prstGeom prst="rect">
+                      <a:avLst/>
+                    </a:prstGeom>
+                  </pic:spPr>
+                </pic:pic>
+              </a:graphicData>
+            </a:graphic>
+          </wp:inline>
+        </w:drawing>
+      </w:r>
     </w:p>
     <w:p>
       <w:pPr>
@@ -2665,6 +3683,8 @@
       </w:pPr>
     </w:p>
     <w:sectPr>
+      <w:footerReference w:type="even" r:id="rId18"/>
+      <w:footerReference w:type="default" r:id="rId19"/>
       <w:pgSz w:w="11906" w:h="16838"/>
       <w:pgMar w:top="1440" w:right="1440" w:bottom="1440" w:left="1440" w:header="708" w:footer="708" w:gutter="0"/>
       <w:pgNumType w:start="0"/>
@@ -2676,8 +3696,175 @@
 </w:document>
 </file>
 
+<file path=word/endnotes.xml><?xml version="1.0" encoding="utf-8"?>
+<w:endnotes xmlns:wpc="http://schemas.microsoft.com/office/word/2010/wordprocessingCanvas" xmlns:cx="http://schemas.microsoft.com/office/drawing/2014/chartex" xmlns:cx1="http://schemas.microsoft.com/office/drawing/2015/9/8/chartex" xmlns:cx2="http://schemas.microsoft.com/office/drawing/2015/10/21/chartex" xmlns:cx3="http://schemas.microsoft.com/office/drawing/2016/5/9/chartex" xmlns:cx4="http://schemas.microsoft.com/office/drawing/2016/5/10/chartex" xmlns:cx5="http://schemas.microsoft.com/office/drawing/2016/5/11/chartex" xmlns:cx6="http://schemas.microsoft.com/office/drawing/2016/5/12/chartex" xmlns:cx7="http://schemas.microsoft.com/office/drawing/2016/5/13/chartex" xmlns:cx8="http://schemas.microsoft.com/office/drawing/2016/5/14/chartex" xmlns:mc="http://schemas.openxmlformats.org/markup-compatibility/2006" xmlns:aink="http://schemas.microsoft.com/office/drawing/2016/ink" xmlns:am3d="http://schemas.microsoft.com/office/drawing/2017/model3d" xmlns:o="urn:schemas-microsoft-com:office:office" xmlns:oel="http://schemas.microsoft.com/office/2019/extlst" xmlns:r="http://schemas.openxmlformats.org/officeDocument/2006/relationships" xmlns:m="http://schemas.openxmlformats.org/officeDocument/2006/math" xmlns:v="urn:schemas-microsoft-com:vml" xmlns:wp14="http://schemas.microsoft.com/office/word/2010/wordprocessingDrawing" xmlns:wp="http://schemas.openxmlformats.org/drawingml/2006/wordprocessingDrawing" xmlns:w10="urn:schemas-microsoft-com:office:word" xmlns:w="http://schemas.openxmlformats.org/wordprocessingml/2006/main" xmlns:w14="http://schemas.microsoft.com/office/word/2010/wordml" xmlns:w15="http://schemas.microsoft.com/office/word/2012/wordml" xmlns:w16cex="http://schemas.microsoft.com/office/word/2018/wordml/cex" xmlns:w16cid="http://schemas.microsoft.com/office/word/2016/wordml/cid" xmlns:w16="http://schemas.microsoft.com/office/word/2018/wordml" xmlns:w16du="http://schemas.microsoft.com/office/word/2023/wordml/word16du" xmlns:w16sdtdh="http://schemas.microsoft.com/office/word/2020/wordml/sdtdatahash" xmlns:w16sdtfl="http://schemas.microsoft.com/office/word/2024/wordml/sdtformatlock" xmlns:w16se="http://schemas.microsoft.com/office/word/2015/wordml/symex" xmlns:wpg="http://schemas.microsoft.com/office/word/2010/wordprocessingGroup" xmlns:wpi="http://schemas.microsoft.com/office/word/2010/wordprocessingInk" xmlns:wne="http://schemas.microsoft.com/office/word/2006/wordml" xmlns:wps="http://schemas.microsoft.com/office/word/2010/wordprocessingShape" mc:Ignorable="w14 w15 w16se w16cid w16 w16cex w16sdtdh w16sdtfl w16du wp14">
+  <w:endnote w:type="separator" w:id="-1">
+    <w:p>
+      <w:pPr>
+        <w:spacing w:after="0" w:line="240" w:lineRule="auto"/>
+      </w:pPr>
+      <w:r>
+        <w:separator/>
+      </w:r>
+    </w:p>
+  </w:endnote>
+  <w:endnote w:type="continuationSeparator" w:id="0">
+    <w:p>
+      <w:pPr>
+        <w:spacing w:after="0" w:line="240" w:lineRule="auto"/>
+      </w:pPr>
+      <w:r>
+        <w:continuationSeparator/>
+      </w:r>
+    </w:p>
+  </w:endnote>
+</w:endnotes>
+</file>
+
+<file path=word/footer1.xml><?xml version="1.0" encoding="utf-8"?>
+<w:ftr xmlns:wpc="http://schemas.microsoft.com/office/word/2010/wordprocessingCanvas" xmlns:cx="http://schemas.microsoft.com/office/drawing/2014/chartex" xmlns:cx1="http://schemas.microsoft.com/office/drawing/2015/9/8/chartex" xmlns:cx2="http://schemas.microsoft.com/office/drawing/2015/10/21/chartex" xmlns:cx3="http://schemas.microsoft.com/office/drawing/2016/5/9/chartex" xmlns:cx4="http://schemas.microsoft.com/office/drawing/2016/5/10/chartex" xmlns:cx5="http://schemas.microsoft.com/office/drawing/2016/5/11/chartex" xmlns:cx6="http://schemas.microsoft.com/office/drawing/2016/5/12/chartex" xmlns:cx7="http://schemas.microsoft.com/office/drawing/2016/5/13/chartex" xmlns:cx8="http://schemas.microsoft.com/office/drawing/2016/5/14/chartex" xmlns:mc="http://schemas.openxmlformats.org/markup-compatibility/2006" xmlns:aink="http://schemas.microsoft.com/office/drawing/2016/ink" xmlns:am3d="http://schemas.microsoft.com/office/drawing/2017/model3d" xmlns:o="urn:schemas-microsoft-com:office:office" xmlns:oel="http://schemas.microsoft.com/office/2019/extlst" xmlns:r="http://schemas.openxmlformats.org/officeDocument/2006/relationships" xmlns:m="http://schemas.openxmlformats.org/officeDocument/2006/math" xmlns:v="urn:schemas-microsoft-com:vml" xmlns:wp14="http://schemas.microsoft.com/office/word/2010/wordprocessingDrawing" xmlns:wp="http://schemas.openxmlformats.org/drawingml/2006/wordprocessingDrawing" xmlns:w10="urn:schemas-microsoft-com:office:word" xmlns:w="http://schemas.openxmlformats.org/wordprocessingml/2006/main" xmlns:w14="http://schemas.microsoft.com/office/word/2010/wordml" xmlns:w15="http://schemas.microsoft.com/office/word/2012/wordml" xmlns:w16cex="http://schemas.microsoft.com/office/word/2018/wordml/cex" xmlns:w16cid="http://schemas.microsoft.com/office/word/2016/wordml/cid" xmlns:w16="http://schemas.microsoft.com/office/word/2018/wordml" xmlns:w16du="http://schemas.microsoft.com/office/word/2023/wordml/word16du" xmlns:w16sdtdh="http://schemas.microsoft.com/office/word/2020/wordml/sdtdatahash" xmlns:w16sdtfl="http://schemas.microsoft.com/office/word/2024/wordml/sdtformatlock" xmlns:w16se="http://schemas.microsoft.com/office/word/2015/wordml/symex" xmlns:wpg="http://schemas.microsoft.com/office/word/2010/wordprocessingGroup" xmlns:wpi="http://schemas.microsoft.com/office/word/2010/wordprocessingInk" xmlns:wne="http://schemas.microsoft.com/office/word/2006/wordml" xmlns:wps="http://schemas.microsoft.com/office/word/2010/wordprocessingShape" mc:Ignorable="w14 w15 w16se w16cid w16 w16cex w16sdtdh w16sdtfl w16du wp14">
+  <w:sdt>
+    <w:sdtPr>
+      <w:rPr>
+        <w:rStyle w:val="PageNumber"/>
+      </w:rPr>
+      <w:id w:val="-1299912977"/>
+      <w:docPartObj>
+        <w:docPartGallery w:val="Page Numbers (Bottom of Page)"/>
+        <w:docPartUnique/>
+      </w:docPartObj>
+    </w:sdtPr>
+    <w:sdtContent>
+      <w:p>
+        <w:pPr>
+          <w:pStyle w:val="Footer"/>
+          <w:framePr w:wrap="none" w:vAnchor="text" w:hAnchor="margin" w:xAlign="right" w:y="1"/>
+          <w:rPr>
+            <w:rStyle w:val="PageNumber"/>
+          </w:rPr>
+        </w:pPr>
+        <w:r>
+          <w:rPr>
+            <w:rStyle w:val="PageNumber"/>
+          </w:rPr>
+          <w:fldChar w:fldCharType="begin"/>
+        </w:r>
+        <w:r>
+          <w:rPr>
+            <w:rStyle w:val="PageNumber"/>
+          </w:rPr>
+          <w:instrText xml:space="preserve"> PAGE </w:instrText>
+        </w:r>
+        <w:r>
+          <w:rPr>
+            <w:rStyle w:val="PageNumber"/>
+          </w:rPr>
+          <w:fldChar w:fldCharType="end"/>
+        </w:r>
+      </w:p>
+    </w:sdtContent>
+  </w:sdt>
+  <w:p>
+    <w:pPr>
+      <w:pStyle w:val="Footer"/>
+      <w:ind w:right="360"/>
+    </w:pPr>
+  </w:p>
+</w:ftr>
+</file>
+
+<file path=word/footer2.xml><?xml version="1.0" encoding="utf-8"?>
+<w:ftr xmlns:wpc="http://schemas.microsoft.com/office/word/2010/wordprocessingCanvas" xmlns:cx="http://schemas.microsoft.com/office/drawing/2014/chartex" xmlns:cx1="http://schemas.microsoft.com/office/drawing/2015/9/8/chartex" xmlns:cx2="http://schemas.microsoft.com/office/drawing/2015/10/21/chartex" xmlns:cx3="http://schemas.microsoft.com/office/drawing/2016/5/9/chartex" xmlns:cx4="http://schemas.microsoft.com/office/drawing/2016/5/10/chartex" xmlns:cx5="http://schemas.microsoft.com/office/drawing/2016/5/11/chartex" xmlns:cx6="http://schemas.microsoft.com/office/drawing/2016/5/12/chartex" xmlns:cx7="http://schemas.microsoft.com/office/drawing/2016/5/13/chartex" xmlns:cx8="http://schemas.microsoft.com/office/drawing/2016/5/14/chartex" xmlns:mc="http://schemas.openxmlformats.org/markup-compatibility/2006" xmlns:aink="http://schemas.microsoft.com/office/drawing/2016/ink" xmlns:am3d="http://schemas.microsoft.com/office/drawing/2017/model3d" xmlns:o="urn:schemas-microsoft-com:office:office" xmlns:oel="http://schemas.microsoft.com/office/2019/extlst" xmlns:r="http://schemas.openxmlformats.org/officeDocument/2006/relationships" xmlns:m="http://schemas.openxmlformats.org/officeDocument/2006/math" xmlns:v="urn:schemas-microsoft-com:vml" xmlns:wp14="http://schemas.microsoft.com/office/word/2010/wordprocessingDrawing" xmlns:wp="http://schemas.openxmlformats.org/drawingml/2006/wordprocessingDrawing" xmlns:w10="urn:schemas-microsoft-com:office:word" xmlns:w="http://schemas.openxmlformats.org/wordprocessingml/2006/main" xmlns:w14="http://schemas.microsoft.com/office/word/2010/wordml" xmlns:w15="http://schemas.microsoft.com/office/word/2012/wordml" xmlns:w16cex="http://schemas.microsoft.com/office/word/2018/wordml/cex" xmlns:w16cid="http://schemas.microsoft.com/office/word/2016/wordml/cid" xmlns:w16="http://schemas.microsoft.com/office/word/2018/wordml" xmlns:w16du="http://schemas.microsoft.com/office/word/2023/wordml/word16du" xmlns:w16sdtdh="http://schemas.microsoft.com/office/word/2020/wordml/sdtdatahash" xmlns:w16sdtfl="http://schemas.microsoft.com/office/word/2024/wordml/sdtformatlock" xmlns:w16se="http://schemas.microsoft.com/office/word/2015/wordml/symex" xmlns:wpg="http://schemas.microsoft.com/office/word/2010/wordprocessingGroup" xmlns:wpi="http://schemas.microsoft.com/office/word/2010/wordprocessingInk" xmlns:wne="http://schemas.microsoft.com/office/word/2006/wordml" xmlns:wps="http://schemas.microsoft.com/office/word/2010/wordprocessingShape" mc:Ignorable="w14 w15 w16se w16cid w16 w16cex w16sdtdh w16sdtfl w16du wp14">
+  <w:sdt>
+    <w:sdtPr>
+      <w:rPr>
+        <w:rStyle w:val="PageNumber"/>
+      </w:rPr>
+      <w:id w:val="-1536265474"/>
+      <w:docPartObj>
+        <w:docPartGallery w:val="Page Numbers (Bottom of Page)"/>
+        <w:docPartUnique/>
+      </w:docPartObj>
+    </w:sdtPr>
+    <w:sdtContent>
+      <w:p>
+        <w:pPr>
+          <w:pStyle w:val="Footer"/>
+          <w:framePr w:wrap="none" w:vAnchor="text" w:hAnchor="margin" w:xAlign="right" w:y="1"/>
+          <w:rPr>
+            <w:rStyle w:val="PageNumber"/>
+          </w:rPr>
+        </w:pPr>
+        <w:r>
+          <w:rPr>
+            <w:rStyle w:val="PageNumber"/>
+          </w:rPr>
+          <w:fldChar w:fldCharType="begin"/>
+        </w:r>
+        <w:r>
+          <w:rPr>
+            <w:rStyle w:val="PageNumber"/>
+          </w:rPr>
+          <w:instrText xml:space="preserve"> PAGE </w:instrText>
+        </w:r>
+        <w:r>
+          <w:rPr>
+            <w:rStyle w:val="PageNumber"/>
+          </w:rPr>
+          <w:fldChar w:fldCharType="separate"/>
+        </w:r>
+        <w:r>
+          <w:rPr>
+            <w:rStyle w:val="PageNumber"/>
+            <w:noProof/>
+          </w:rPr>
+          <w:t>1</w:t>
+        </w:r>
+        <w:r>
+          <w:rPr>
+            <w:rStyle w:val="PageNumber"/>
+          </w:rPr>
+          <w:fldChar w:fldCharType="end"/>
+        </w:r>
+      </w:p>
+    </w:sdtContent>
+  </w:sdt>
+  <w:p>
+    <w:pPr>
+      <w:pStyle w:val="Footer"/>
+      <w:ind w:right="360"/>
+    </w:pPr>
+  </w:p>
+</w:ftr>
+</file>
+
+<file path=word/footnotes.xml><?xml version="1.0" encoding="utf-8"?>
+<w:footnotes xmlns:wpc="http://schemas.microsoft.com/office/word/2010/wordprocessingCanvas" xmlns:cx="http://schemas.microsoft.com/office/drawing/2014/chartex" xmlns:cx1="http://schemas.microsoft.com/office/drawing/2015/9/8/chartex" xmlns:cx2="http://schemas.microsoft.com/office/drawing/2015/10/21/chartex" xmlns:cx3="http://schemas.microsoft.com/office/drawing/2016/5/9/chartex" xmlns:cx4="http://schemas.microsoft.com/office/drawing/2016/5/10/chartex" xmlns:cx5="http://schemas.microsoft.com/office/drawing/2016/5/11/chartex" xmlns:cx6="http://schemas.microsoft.com/office/drawing/2016/5/12/chartex" xmlns:cx7="http://schemas.microsoft.com/office/drawing/2016/5/13/chartex" xmlns:cx8="http://schemas.microsoft.com/office/drawing/2016/5/14/chartex" xmlns:mc="http://schemas.openxmlformats.org/markup-compatibility/2006" xmlns:aink="http://schemas.microsoft.com/office/drawing/2016/ink" xmlns:am3d="http://schemas.microsoft.com/office/drawing/2017/model3d" xmlns:o="urn:schemas-microsoft-com:office:office" xmlns:oel="http://schemas.microsoft.com/office/2019/extlst" xmlns:r="http://schemas.openxmlformats.org/officeDocument/2006/relationships" xmlns:m="http://schemas.openxmlformats.org/officeDocument/2006/math" xmlns:v="urn:schemas-microsoft-com:vml" xmlns:wp14="http://schemas.microsoft.com/office/word/2010/wordprocessingDrawing" xmlns:wp="http://schemas.openxmlformats.org/drawingml/2006/wordprocessingDrawing" xmlns:w10="urn:schemas-microsoft-com:office:word" xmlns:w="http://schemas.openxmlformats.org/wordprocessingml/2006/main" xmlns:w14="http://schemas.microsoft.com/office/word/2010/wordml" xmlns:w15="http://schemas.microsoft.com/office/word/2012/wordml" xmlns:w16cex="http://schemas.microsoft.com/office/word/2018/wordml/cex" xmlns:w16cid="http://schemas.microsoft.com/office/word/2016/wordml/cid" xmlns:w16="http://schemas.microsoft.com/office/word/2018/wordml" xmlns:w16du="http://schemas.microsoft.com/office/word/2023/wordml/word16du" xmlns:w16sdtdh="http://schemas.microsoft.com/office/word/2020/wordml/sdtdatahash" xmlns:w16sdtfl="http://schemas.microsoft.com/office/word/2024/wordml/sdtformatlock" xmlns:w16se="http://schemas.microsoft.com/office/word/2015/wordml/symex" xmlns:wpg="http://schemas.microsoft.com/office/word/2010/wordprocessingGroup" xmlns:wpi="http://schemas.microsoft.com/office/word/2010/wordprocessingInk" xmlns:wne="http://schemas.microsoft.com/office/word/2006/wordml" xmlns:wps="http://schemas.microsoft.com/office/word/2010/wordprocessingShape" mc:Ignorable="w14 w15 w16se w16cid w16 w16cex w16sdtdh w16sdtfl w16du wp14">
+  <w:footnote w:type="separator" w:id="-1">
+    <w:p>
+      <w:pPr>
+        <w:spacing w:after="0" w:line="240" w:lineRule="auto"/>
+      </w:pPr>
+      <w:r>
+        <w:separator/>
+      </w:r>
+    </w:p>
+  </w:footnote>
+  <w:footnote w:type="continuationSeparator" w:id="0">
+    <w:p>
+      <w:pPr>
+        <w:spacing w:after="0" w:line="240" w:lineRule="auto"/>
+      </w:pPr>
+      <w:r>
+        <w:continuationSeparator/>
+      </w:r>
+    </w:p>
+  </w:footnote>
+</w:footnotes>
+</file>
+
 <file path=word/numbering.xml><?xml version="1.0" encoding="utf-8"?>
-<w:numbering xmlns:wpc="http://schemas.microsoft.com/office/word/2010/wordprocessingCanvas" xmlns:cx="http://schemas.microsoft.com/office/drawing/2014/chartex" xmlns:cx1="http://schemas.microsoft.com/office/drawing/2015/9/8/chartex" xmlns:cx2="http://schemas.microsoft.com/office/drawing/2015/10/21/chartex" xmlns:cx3="http://schemas.microsoft.com/office/drawing/2016/5/9/chartex" xmlns:cx4="http://schemas.microsoft.com/office/drawing/2016/5/10/chartex" xmlns:cx5="http://schemas.microsoft.com/office/drawing/2016/5/11/chartex" xmlns:cx6="http://schemas.microsoft.com/office/drawing/2016/5/12/chartex" xmlns:cx7="http://schemas.microsoft.com/office/drawing/2016/5/13/chartex" xmlns:cx8="http://schemas.microsoft.com/office/drawing/2016/5/14/chartex" xmlns:mc="http://schemas.openxmlformats.org/markup-compatibility/2006" xmlns:aink="http://schemas.microsoft.com/office/drawing/2016/ink" xmlns:am3d="http://schemas.microsoft.com/office/drawing/2017/model3d" xmlns:o="urn:schemas-microsoft-com:office:office" xmlns:oel="http://schemas.microsoft.com/office/2019/extlst" xmlns:r="http://schemas.openxmlformats.org/officeDocument/2006/relationships" xmlns:m="http://schemas.openxmlformats.org/officeDocument/2006/math" xmlns:v="urn:schemas-microsoft-com:vml" xmlns:wp14="http://schemas.microsoft.com/office/word/2010/wordprocessingDrawing" xmlns:wp="http://schemas.openxmlformats.org/drawingml/2006/wordprocessingDrawing" xmlns:w10="urn:schemas-microsoft-com:office:word" xmlns:w="http://schemas.openxmlformats.org/wordprocessingml/2006/main" xmlns:w14="http://schemas.microsoft.com/office/word/2010/wordml" xmlns:w15="http://schemas.microsoft.com/office/word/2012/wordml" xmlns:w16cex="http://schemas.microsoft.com/office/word/2018/wordml/cex" xmlns:w16cid="http://schemas.microsoft.com/office/word/2016/wordml/cid" xmlns:w16="http://schemas.microsoft.com/office/word/2018/wordml" xmlns:w16sdtdh="http://schemas.microsoft.com/office/word/2020/wordml/sdtdatahash" xmlns:w16se="http://schemas.microsoft.com/office/word/2015/wordml/symex" xmlns:wpg="http://schemas.microsoft.com/office/word/2010/wordprocessingGroup" xmlns:wpi="http://schemas.microsoft.com/office/word/2010/wordprocessingInk" xmlns:wne="http://schemas.microsoft.com/office/word/2006/wordml" xmlns:wps="http://schemas.microsoft.com/office/word/2010/wordprocessingShape" mc:Ignorable="w14 w15 w16se w16cid w16 w16cex w16sdtdh wp14">
+<w:numbering xmlns:wpc="http://schemas.microsoft.com/office/word/2010/wordprocessingCanvas" xmlns:cx="http://schemas.microsoft.com/office/drawing/2014/chartex" xmlns:cx1="http://schemas.microsoft.com/office/drawing/2015/9/8/chartex" xmlns:cx2="http://schemas.microsoft.com/office/drawing/2015/10/21/chartex" xmlns:cx3="http://schemas.microsoft.com/office/drawing/2016/5/9/chartex" xmlns:cx4="http://schemas.microsoft.com/office/drawing/2016/5/10/chartex" xmlns:cx5="http://schemas.microsoft.com/office/drawing/2016/5/11/chartex" xmlns:cx6="http://schemas.microsoft.com/office/drawing/2016/5/12/chartex" xmlns:cx7="http://schemas.microsoft.com/office/drawing/2016/5/13/chartex" xmlns:cx8="http://schemas.microsoft.com/office/drawing/2016/5/14/chartex" xmlns:mc="http://schemas.openxmlformats.org/markup-compatibility/2006" xmlns:aink="http://schemas.microsoft.com/office/drawing/2016/ink" xmlns:am3d="http://schemas.microsoft.com/office/drawing/2017/model3d" xmlns:o="urn:schemas-microsoft-com:office:office" xmlns:oel="http://schemas.microsoft.com/office/2019/extlst" xmlns:r="http://schemas.openxmlformats.org/officeDocument/2006/relationships" xmlns:m="http://schemas.openxmlformats.org/officeDocument/2006/math" xmlns:v="urn:schemas-microsoft-com:vml" xmlns:wp14="http://schemas.microsoft.com/office/word/2010/wordprocessingDrawing" xmlns:wp="http://schemas.openxmlformats.org/drawingml/2006/wordprocessingDrawing" xmlns:w10="urn:schemas-microsoft-com:office:word" xmlns:w="http://schemas.openxmlformats.org/wordprocessingml/2006/main" xmlns:w14="http://schemas.microsoft.com/office/word/2010/wordml" xmlns:w15="http://schemas.microsoft.com/office/word/2012/wordml" xmlns:w16cex="http://schemas.microsoft.com/office/word/2018/wordml/cex" xmlns:w16cid="http://schemas.microsoft.com/office/word/2016/wordml/cid" xmlns:w16="http://schemas.microsoft.com/office/word/2018/wordml" xmlns:w16du="http://schemas.microsoft.com/office/word/2023/wordml/word16du" xmlns:w16sdtdh="http://schemas.microsoft.com/office/word/2020/wordml/sdtdatahash" xmlns:w16sdtfl="http://schemas.microsoft.com/office/word/2024/wordml/sdtformatlock" xmlns:w16se="http://schemas.microsoft.com/office/word/2015/wordml/symex" xmlns:wpg="http://schemas.microsoft.com/office/word/2010/wordprocessingGroup" xmlns:wpi="http://schemas.microsoft.com/office/word/2010/wordprocessingInk" xmlns:wne="http://schemas.microsoft.com/office/word/2006/wordml" xmlns:wps="http://schemas.microsoft.com/office/word/2010/wordprocessingShape" mc:Ignorable="w14 w15 w16se w16cid w16 w16cex w16sdtdh w16sdtfl w16du wp14">
   <w:abstractNum w:abstractNumId="0" w15:restartNumberingAfterBreak="0">
     <w:nsid w:val="29857D64"/>
     <w:multiLevelType w:val="multilevel"/>
@@ -3802,7 +4989,7 @@
 </file>
 
 <file path=word/styles.xml><?xml version="1.0" encoding="utf-8"?>
-<w:styles xmlns:mc="http://schemas.openxmlformats.org/markup-compatibility/2006" xmlns:r="http://schemas.openxmlformats.org/officeDocument/2006/relationships" xmlns:w="http://schemas.openxmlformats.org/wordprocessingml/2006/main" xmlns:w14="http://schemas.microsoft.com/office/word/2010/wordml" xmlns:w15="http://schemas.microsoft.com/office/word/2012/wordml" xmlns:w16cex="http://schemas.microsoft.com/office/word/2018/wordml/cex" xmlns:w16cid="http://schemas.microsoft.com/office/word/2016/wordml/cid" xmlns:w16="http://schemas.microsoft.com/office/word/2018/wordml" xmlns:w16sdtdh="http://schemas.microsoft.com/office/word/2020/wordml/sdtdatahash" xmlns:w16se="http://schemas.microsoft.com/office/word/2015/wordml/symex" mc:Ignorable="w14 w15 w16se w16cid w16 w16cex w16sdtdh">
+<w:styles xmlns:mc="http://schemas.openxmlformats.org/markup-compatibility/2006" xmlns:r="http://schemas.openxmlformats.org/officeDocument/2006/relationships" xmlns:w="http://schemas.openxmlformats.org/wordprocessingml/2006/main" xmlns:w14="http://schemas.microsoft.com/office/word/2010/wordml" xmlns:w15="http://schemas.microsoft.com/office/word/2012/wordml" xmlns:w16cex="http://schemas.microsoft.com/office/word/2018/wordml/cex" xmlns:w16cid="http://schemas.microsoft.com/office/word/2016/wordml/cid" xmlns:w16="http://schemas.microsoft.com/office/word/2018/wordml" xmlns:w16du="http://schemas.microsoft.com/office/word/2023/wordml/word16du" xmlns:w16sdtdh="http://schemas.microsoft.com/office/word/2020/wordml/sdtdatahash" xmlns:w16sdtfl="http://schemas.microsoft.com/office/word/2024/wordml/sdtformatlock" xmlns:w16se="http://schemas.microsoft.com/office/word/2015/wordml/symex" mc:Ignorable="w14 w15 w16se w16cid w16 w16cex w16sdtdh w16sdtfl w16du">
   <w:docDefaults>
     <w:rPrDefault>
       <w:rPr>
@@ -4201,6 +5388,7 @@
   <w:style w:type="paragraph" w:default="1" w:styleId="Normal">
     <w:name w:val="Normal"/>
     <w:qFormat/>
+    <w:rsid w:val="00EA7981"/>
   </w:style>
   <w:style w:type="paragraph" w:styleId="Heading1">
     <w:name w:val="heading 1"/>
@@ -4404,7 +5592,6 @@
   <w:style w:type="character" w:default="1" w:styleId="DefaultParagraphFont">
     <w:name w:val="Default Paragraph Font"/>
     <w:uiPriority w:val="1"/>
-    <w:semiHidden/>
     <w:unhideWhenUsed/>
   </w:style>
   <w:style w:type="table" w:default="1" w:styleId="TableNormal">
@@ -4747,6 +5934,54 @@
       <w14:ligatures w14:val="none"/>
     </w:rPr>
   </w:style>
+  <w:style w:type="paragraph" w:styleId="NormalWeb">
+    <w:name w:val="Normal (Web)"/>
+    <w:basedOn w:val="Normal"/>
+    <w:uiPriority w:val="99"/>
+    <w:unhideWhenUsed/>
+    <w:rsid w:val="005546E2"/>
+    <w:pPr>
+      <w:spacing w:before="100" w:beforeAutospacing="1" w:after="100" w:afterAutospacing="1" w:line="240" w:lineRule="auto"/>
+    </w:pPr>
+    <w:rPr>
+      <w:rFonts w:ascii="Times New Roman" w:eastAsia="Times New Roman" w:hAnsi="Times New Roman" w:cs="Times New Roman"/>
+      <w:kern w:val="0"/>
+      <w:sz w:val="24"/>
+      <w:szCs w:val="24"/>
+      <w:lang w:val="en-IN" w:eastAsia="en-GB"/>
+      <w14:ligatures w14:val="none"/>
+    </w:rPr>
+  </w:style>
+  <w:style w:type="paragraph" w:styleId="Footer">
+    <w:name w:val="footer"/>
+    <w:basedOn w:val="Normal"/>
+    <w:link w:val="FooterChar"/>
+    <w:uiPriority w:val="99"/>
+    <w:unhideWhenUsed/>
+    <w:rsid w:val="00103991"/>
+    <w:pPr>
+      <w:tabs>
+        <w:tab w:val="center" w:pos="4513"/>
+        <w:tab w:val="right" w:pos="9026"/>
+      </w:tabs>
+      <w:spacing w:after="0" w:line="240" w:lineRule="auto"/>
+    </w:pPr>
+  </w:style>
+  <w:style w:type="character" w:customStyle="1" w:styleId="FooterChar">
+    <w:name w:val="Footer Char"/>
+    <w:basedOn w:val="DefaultParagraphFont"/>
+    <w:link w:val="Footer"/>
+    <w:uiPriority w:val="99"/>
+    <w:rsid w:val="00103991"/>
+  </w:style>
+  <w:style w:type="character" w:styleId="PageNumber">
+    <w:name w:val="page number"/>
+    <w:basedOn w:val="DefaultParagraphFont"/>
+    <w:uiPriority w:val="99"/>
+    <w:semiHidden/>
+    <w:unhideWhenUsed/>
+    <w:rsid w:val="00103991"/>
+  </w:style>
 </w:styles>
 </file>
 

</xml_diff>